<commit_message>
egy piros sor törlése :)
</commit_message>
<xml_diff>
--- a/merfoldko01 doku/SSADMkonyvesbolt.docx
+++ b/merfoldko01 doku/SSADMkonyvesbolt.docx
@@ -134,41 +134,25 @@
           <w:lang w:val="hu-HU"/>
         </w:rPr>
       </w:pPr>
-      <w:proofErr w:type="spellStart"/>
       <w:r>
         <w:rPr>
           <w:lang w:val="hu-HU"/>
         </w:rPr>
-        <w:t>Bényei</w:t>
+        <w:t>Bényei Anna Dorina</w:t>
       </w:r>
-      <w:proofErr w:type="spellEnd"/>
+    </w:p>
+    <w:p>
+      <w:pPr>
+        <w:jc w:val="center"/>
+        <w:rPr>
+          <w:lang w:val="hu-HU"/>
+        </w:rPr>
+      </w:pPr>
       <w:r>
         <w:rPr>
           <w:lang w:val="hu-HU"/>
         </w:rPr>
-        <w:t xml:space="preserve"> Anna Dorina</w:t>
-      </w:r>
-    </w:p>
-    <w:p>
-      <w:pPr>
-        <w:jc w:val="center"/>
-        <w:rPr>
-          <w:lang w:val="hu-HU"/>
-        </w:rPr>
-      </w:pPr>
-      <w:proofErr w:type="spellStart"/>
-      <w:r>
-        <w:rPr>
-          <w:lang w:val="hu-HU"/>
-        </w:rPr>
-        <w:t>Biró</w:t>
-      </w:r>
-      <w:proofErr w:type="spellEnd"/>
-      <w:r>
-        <w:rPr>
-          <w:lang w:val="hu-HU"/>
-        </w:rPr>
-        <w:t xml:space="preserve"> Armand</w:t>
+        <w:t>Biró Armand</w:t>
       </w:r>
     </w:p>
     <w:p>
@@ -197,13 +181,8 @@
       </w:pPr>
       <w:r>
         <w:lastRenderedPageBreak/>
-        <w:t xml:space="preserve">Munka </w:t>
+        <w:t>Munka felosztása</w:t>
       </w:r>
-      <w:proofErr w:type="spellStart"/>
-      <w:r>
-        <w:t>felosztása</w:t>
-      </w:r>
-      <w:proofErr w:type="spellEnd"/>
     </w:p>
     <w:p>
       <w:pPr>
@@ -352,21 +331,12 @@
                 <w:lang w:val="hu-HU"/>
               </w:rPr>
             </w:pPr>
-            <w:proofErr w:type="spellStart"/>
             <w:r>
               <w:rPr>
                 <w:szCs w:val="22"/>
                 <w:lang w:val="hu-HU"/>
               </w:rPr>
-              <w:t>Bényei</w:t>
-            </w:r>
-            <w:proofErr w:type="spellEnd"/>
-            <w:r>
-              <w:rPr>
-                <w:szCs w:val="22"/>
-                <w:lang w:val="hu-HU"/>
-              </w:rPr>
-              <w:t xml:space="preserve"> Anna Dorina</w:t>
+              <w:t>Bényei Anna Dorina</w:t>
             </w:r>
           </w:p>
         </w:tc>
@@ -471,21 +441,12 @@
                 <w:lang w:val="hu-HU"/>
               </w:rPr>
             </w:pPr>
-            <w:proofErr w:type="spellStart"/>
             <w:r>
               <w:rPr>
                 <w:szCs w:val="22"/>
                 <w:lang w:val="hu-HU"/>
               </w:rPr>
-              <w:t>Biró</w:t>
-            </w:r>
-            <w:proofErr w:type="spellEnd"/>
-            <w:r>
-              <w:rPr>
-                <w:szCs w:val="22"/>
-                <w:lang w:val="hu-HU"/>
-              </w:rPr>
-              <w:t xml:space="preserve"> Armand</w:t>
+              <w:t>Biró Armand</w:t>
             </w:r>
           </w:p>
         </w:tc>
@@ -701,21 +662,11 @@
       <w:pPr>
         <w:pStyle w:val="Cmsor2"/>
       </w:pPr>
-      <w:proofErr w:type="spellStart"/>
       <w:r>
         <w:t>Értékelési</w:t>
       </w:r>
-      <w:proofErr w:type="spellEnd"/>
       <w:r>
-        <w:t xml:space="preserve"> </w:t>
-      </w:r>
-      <w:proofErr w:type="spellStart"/>
-      <w:r>
-        <w:t>mód</w:t>
-      </w:r>
-      <w:proofErr w:type="spellEnd"/>
-      <w:r>
-        <w:t>:</w:t>
+        <w:t xml:space="preserve"> mód:</w:t>
       </w:r>
     </w:p>
     <w:p>
@@ -743,27 +694,9 @@
       <w:pPr>
         <w:pStyle w:val="Cmsor2"/>
       </w:pPr>
-      <w:proofErr w:type="spellStart"/>
       <w:r>
-        <w:t>Feladat</w:t>
+        <w:t>Feladat szöveges leírása</w:t>
       </w:r>
-      <w:proofErr w:type="spellEnd"/>
-      <w:r>
-        <w:t xml:space="preserve"> </w:t>
-      </w:r>
-      <w:proofErr w:type="spellStart"/>
-      <w:r>
-        <w:t>szöveges</w:t>
-      </w:r>
-      <w:proofErr w:type="spellEnd"/>
-      <w:r>
-        <w:t xml:space="preserve"> </w:t>
-      </w:r>
-      <w:proofErr w:type="spellStart"/>
-      <w:r>
-        <w:t>leírása</w:t>
-      </w:r>
-      <w:proofErr w:type="spellEnd"/>
     </w:p>
     <w:p>
       <w:pPr>
@@ -790,82 +723,26 @@
         <w:rPr>
           <w:lang w:val="hu-HU"/>
         </w:rPr>
-        <w:t xml:space="preserve"> HTML, CSS (</w:t>
+        <w:t xml:space="preserve"> HTML, CSS (Bootstrap), PHP és Oracle Database által.</w:t>
       </w:r>
-      <w:proofErr w:type="spellStart"/>
+    </w:p>
+    <w:p>
+      <w:pPr>
+        <w:rPr>
+          <w:lang w:val="hu-HU"/>
+        </w:rPr>
+      </w:pPr>
       <w:r>
         <w:rPr>
           <w:lang w:val="hu-HU"/>
         </w:rPr>
-        <w:t>Bootstrap</w:t>
-      </w:r>
-      <w:proofErr w:type="spellEnd"/>
-      <w:r>
-        <w:rPr>
-          <w:lang w:val="hu-HU"/>
-        </w:rPr>
-        <w:t xml:space="preserve">), PHP és Oracle </w:t>
-      </w:r>
-      <w:proofErr w:type="spellStart"/>
-      <w:r>
-        <w:rPr>
-          <w:lang w:val="hu-HU"/>
-        </w:rPr>
-        <w:t>Database</w:t>
-      </w:r>
-      <w:proofErr w:type="spellEnd"/>
-      <w:r>
-        <w:rPr>
-          <w:lang w:val="hu-HU"/>
-        </w:rPr>
-        <w:t xml:space="preserve"> által.</w:t>
-      </w:r>
-    </w:p>
-    <w:p>
-      <w:pPr>
-        <w:rPr>
-          <w:lang w:val="hu-HU"/>
-        </w:rPr>
-      </w:pPr>
-      <w:r>
-        <w:rPr>
-          <w:lang w:val="hu-HU"/>
-        </w:rPr>
-        <w:t xml:space="preserve">Az oldal három felhasználói joggal fog működni: vendég, regisztrált felhasználó, </w:t>
-      </w:r>
-      <w:proofErr w:type="spellStart"/>
-      <w:r>
-        <w:rPr>
-          <w:lang w:val="hu-HU"/>
-        </w:rPr>
-        <w:t>admin</w:t>
-      </w:r>
-      <w:proofErr w:type="spellEnd"/>
-      <w:r>
-        <w:rPr>
-          <w:lang w:val="hu-HU"/>
-        </w:rPr>
-        <w:t>. A vendég jogosult a termékek böngészésére, szűrésére</w:t>
+        <w:t>Az oldal három felhasználói joggal fog működni: vendég, regisztrált felhasználó, admin. A vendég jogosult a termékek böngészésére, szűrésére</w:t>
       </w:r>
       <w:r>
         <w:rPr>
           <w:lang w:val="hu-HU"/>
         </w:rPr>
-        <w:t xml:space="preserve"> (műfaj, alműfaj, szerző, </w:t>
-      </w:r>
-      <w:proofErr w:type="gramStart"/>
-      <w:r>
-        <w:rPr>
-          <w:lang w:val="hu-HU"/>
-        </w:rPr>
-        <w:t>év,</w:t>
-      </w:r>
-      <w:proofErr w:type="gramEnd"/>
-      <w:r>
-        <w:rPr>
-          <w:lang w:val="hu-HU"/>
-        </w:rPr>
-        <w:t xml:space="preserve"> stb. alapján)</w:t>
+        <w:t xml:space="preserve"> (műfaj, alműfaj, szerző, év, stb. alapján)</w:t>
       </w:r>
       <w:r>
         <w:rPr>
@@ -901,21 +778,7 @@
         <w:rPr>
           <w:lang w:val="hu-HU"/>
         </w:rPr>
-        <w:t xml:space="preserve">. Az </w:t>
-      </w:r>
-      <w:proofErr w:type="spellStart"/>
-      <w:r>
-        <w:rPr>
-          <w:lang w:val="hu-HU"/>
-        </w:rPr>
-        <w:t>admin</w:t>
-      </w:r>
-      <w:proofErr w:type="spellEnd"/>
-      <w:r>
-        <w:rPr>
-          <w:lang w:val="hu-HU"/>
-        </w:rPr>
-        <w:t xml:space="preserve"> </w:t>
+        <w:t xml:space="preserve">. Az admin </w:t>
       </w:r>
       <w:r>
         <w:rPr>
@@ -934,53 +797,23 @@
         <w:rPr>
           <w:lang w:val="hu-HU"/>
         </w:rPr>
-        <w:t xml:space="preserve">Mindhárom felhasználótípus láthatja az egyes boltok helyét, elérhetőségeit, </w:t>
+        <w:t>Mindhárom felhasználótípus láthatja az egyes boltok helyét, elérhetőségeit, illetve hogy egy könyv melyik boltban érhető el, pontos készletinformációt viszont csak az admin kap.</w:t>
       </w:r>
-      <w:proofErr w:type="gramStart"/>
-      <w:r>
+    </w:p>
+    <w:p>
+      <w:pPr>
         <w:rPr>
           <w:lang w:val="hu-HU"/>
         </w:rPr>
-        <w:t>illetve</w:t>
-      </w:r>
-      <w:proofErr w:type="gramEnd"/>
-      <w:r>
-        <w:rPr>
-          <w:lang w:val="hu-HU"/>
-        </w:rPr>
-        <w:t xml:space="preserve"> hogy egy könyv melyik boltban érhető el, pontos készletinformációt viszont csak az </w:t>
-      </w:r>
-      <w:proofErr w:type="spellStart"/>
-      <w:r>
-        <w:rPr>
-          <w:lang w:val="hu-HU"/>
-        </w:rPr>
-        <w:t>admin</w:t>
-      </w:r>
-      <w:proofErr w:type="spellEnd"/>
-      <w:r>
-        <w:rPr>
-          <w:lang w:val="hu-HU"/>
-        </w:rPr>
-        <w:t xml:space="preserve"> kap.</w:t>
-      </w:r>
+      </w:pPr>
     </w:p>
     <w:p>
       <w:pPr>
-        <w:rPr>
-          <w:lang w:val="hu-HU"/>
-        </w:rPr>
-      </w:pPr>
-    </w:p>
-    <w:p>
-      <w:pPr>
         <w:pStyle w:val="Cmsor2"/>
       </w:pPr>
-      <w:proofErr w:type="spellStart"/>
       <w:r>
         <w:t>Követelménykatalógus</w:t>
       </w:r>
-      <w:proofErr w:type="spellEnd"/>
     </w:p>
     <w:p>
       <w:pPr>
@@ -1025,14 +858,9 @@
       <w:pPr>
         <w:pStyle w:val="Cmsor2"/>
       </w:pPr>
-      <w:proofErr w:type="spellStart"/>
       <w:r>
         <w:lastRenderedPageBreak/>
-        <w:t>Adatfolyam</w:t>
-      </w:r>
-      <w:proofErr w:type="spellEnd"/>
-      <w:r>
-        <w:t xml:space="preserve"> diagram (DFD):</w:t>
+        <w:t>Adatfolyam diagram (DFD):</w:t>
       </w:r>
     </w:p>
     <w:p>
@@ -1271,13 +1099,8 @@
       <w:pPr>
         <w:pStyle w:val="Cmsor2"/>
       </w:pPr>
-      <w:proofErr w:type="spellStart"/>
       <w:r>
-        <w:t>Egyedmodell</w:t>
-      </w:r>
-      <w:proofErr w:type="spellEnd"/>
-      <w:r>
-        <w:t>:</w:t>
+        <w:t>Egyedmodell:</w:t>
       </w:r>
     </w:p>
     <w:p>
@@ -1301,32 +1124,6 @@
           <w:color w:val="FF0000"/>
           <w:lang w:val="hu-HU" w:eastAsia="hu-HU"/>
         </w:rPr>
-        <w:t>Egyedmodell</w:t>
-      </w:r>
-      <w:r>
-        <w:rPr>
-          <w:noProof/>
-          <w:color w:val="FF0000"/>
-          <w:lang w:val="hu-HU" w:eastAsia="hu-HU"/>
-        </w:rPr>
-        <w:t>-diagram a tanult módon.</w:t>
-      </w:r>
-    </w:p>
-    <w:p>
-      <w:pPr>
-        <w:rPr>
-          <w:noProof/>
-          <w:color w:val="FF0000"/>
-          <w:lang w:val="hu-HU" w:eastAsia="hu-HU"/>
-        </w:rPr>
-      </w:pPr>
-      <w:r>
-        <w:rPr>
-          <w:noProof/>
-          <w:color w:val="FF0000"/>
-          <w:lang w:val="hu-HU" w:eastAsia="hu-HU"/>
-        </w:rPr>
-        <w:lastRenderedPageBreak/>
         <w:drawing>
           <wp:inline distT="0" distB="0" distL="0" distR="0" wp14:anchorId="04572E3E" wp14:editId="3C44CA08">
             <wp:extent cx="4672800" cy="2556797"/>
@@ -1382,6 +1179,7 @@
         <w:pStyle w:val="Cmsor2"/>
       </w:pPr>
       <w:r>
+        <w:lastRenderedPageBreak/>
         <w:t>EK</w:t>
       </w:r>
       <w:r>
@@ -1477,19 +1275,9 @@
       <w:pPr>
         <w:pStyle w:val="Cmsor2"/>
       </w:pPr>
-      <w:proofErr w:type="spellStart"/>
       <w:r>
-        <w:t>Relációs</w:t>
+        <w:t>Relációs adatelemzés</w:t>
       </w:r>
-      <w:proofErr w:type="spellEnd"/>
-      <w:r>
-        <w:t xml:space="preserve"> </w:t>
-      </w:r>
-      <w:proofErr w:type="spellStart"/>
-      <w:r>
-        <w:t>adatelemzés</w:t>
-      </w:r>
-      <w:proofErr w:type="spellEnd"/>
     </w:p>
     <w:p>
       <w:pPr>
@@ -1541,22 +1329,11 @@
       <w:pPr>
         <w:pStyle w:val="Cmsor2"/>
       </w:pPr>
-      <w:proofErr w:type="spellStart"/>
       <w:r>
-        <w:lastRenderedPageBreak/>
-        <w:t>Táblák</w:t>
+        <w:t xml:space="preserve">Táblák </w:t>
       </w:r>
-      <w:proofErr w:type="spellEnd"/>
       <w:r>
-        <w:t xml:space="preserve"> </w:t>
-      </w:r>
-      <w:proofErr w:type="spellStart"/>
-      <w:r>
-        <w:t>leírása</w:t>
-      </w:r>
-      <w:proofErr w:type="spellEnd"/>
-      <w:r>
-        <w:t>:</w:t>
+        <w:t>leírása:</w:t>
       </w:r>
     </w:p>
     <w:p>
@@ -1700,14 +1477,12 @@
                 <w:lang w:val="hu-HU"/>
               </w:rPr>
             </w:pPr>
-            <w:proofErr w:type="spellStart"/>
             <w:r>
               <w:rPr>
                 <w:lang w:val="hu-HU"/>
               </w:rPr>
               <w:t>id</w:t>
             </w:r>
-            <w:proofErr w:type="spellEnd"/>
           </w:p>
         </w:tc>
         <w:tc>
@@ -1765,14 +1540,12 @@
                 <w:lang w:val="hu-HU"/>
               </w:rPr>
             </w:pPr>
-            <w:proofErr w:type="spellStart"/>
             <w:r>
               <w:rPr>
                 <w:lang w:val="hu-HU"/>
               </w:rPr>
               <w:t>cim</w:t>
             </w:r>
-            <w:proofErr w:type="spellEnd"/>
           </w:p>
         </w:tc>
         <w:tc>
@@ -1830,14 +1603,12 @@
                 <w:lang w:val="hu-HU"/>
               </w:rPr>
             </w:pPr>
-            <w:proofErr w:type="spellStart"/>
             <w:r>
               <w:rPr>
                 <w:lang w:val="hu-HU"/>
               </w:rPr>
               <w:t>szerzo_id</w:t>
             </w:r>
-            <w:proofErr w:type="spellEnd"/>
           </w:p>
         </w:tc>
         <w:tc>
@@ -1901,14 +1672,12 @@
                 <w:lang w:val="hu-HU"/>
               </w:rPr>
             </w:pPr>
-            <w:proofErr w:type="spellStart"/>
             <w:r>
               <w:rPr>
                 <w:lang w:val="hu-HU"/>
               </w:rPr>
               <w:t>kiado_id</w:t>
             </w:r>
-            <w:proofErr w:type="spellEnd"/>
           </w:p>
         </w:tc>
         <w:tc>
@@ -2098,14 +1867,12 @@
                 <w:lang w:val="hu-HU"/>
               </w:rPr>
             </w:pPr>
-            <w:proofErr w:type="spellStart"/>
             <w:r>
               <w:rPr>
                 <w:lang w:val="hu-HU"/>
               </w:rPr>
               <w:t>leiras_id</w:t>
             </w:r>
-            <w:proofErr w:type="spellEnd"/>
           </w:p>
         </w:tc>
         <w:tc>
@@ -2169,14 +1936,13 @@
                 <w:lang w:val="hu-HU"/>
               </w:rPr>
             </w:pPr>
-            <w:proofErr w:type="spellStart"/>
-            <w:r>
-              <w:rPr>
-                <w:lang w:val="hu-HU"/>
-              </w:rPr>
+            <w:r>
+              <w:rPr>
+                <w:lang w:val="hu-HU"/>
+              </w:rPr>
+              <w:lastRenderedPageBreak/>
               <w:t>ar</w:t>
             </w:r>
-            <w:proofErr w:type="spellEnd"/>
           </w:p>
         </w:tc>
         <w:tc>
@@ -2353,14 +2119,12 @@
                 <w:lang w:val="hu-HU"/>
               </w:rPr>
             </w:pPr>
-            <w:proofErr w:type="spellStart"/>
             <w:r>
               <w:rPr>
                 <w:lang w:val="hu-HU"/>
               </w:rPr>
               <w:t>id</w:t>
             </w:r>
-            <w:proofErr w:type="spellEnd"/>
           </w:p>
         </w:tc>
         <w:tc>
@@ -2418,14 +2182,12 @@
                 <w:lang w:val="hu-HU"/>
               </w:rPr>
             </w:pPr>
-            <w:proofErr w:type="spellStart"/>
             <w:r>
               <w:rPr>
                 <w:lang w:val="hu-HU"/>
               </w:rPr>
               <w:t>mufaj_nev</w:t>
             </w:r>
-            <w:proofErr w:type="spellEnd"/>
           </w:p>
         </w:tc>
         <w:tc>
@@ -2602,14 +2364,12 @@
                 <w:lang w:val="hu-HU"/>
               </w:rPr>
             </w:pPr>
-            <w:proofErr w:type="spellStart"/>
             <w:r>
               <w:rPr>
                 <w:lang w:val="hu-HU"/>
               </w:rPr>
               <w:t>id</w:t>
             </w:r>
-            <w:proofErr w:type="spellEnd"/>
           </w:p>
         </w:tc>
         <w:tc>
@@ -2667,14 +2427,12 @@
                 <w:lang w:val="hu-HU"/>
               </w:rPr>
             </w:pPr>
-            <w:proofErr w:type="spellStart"/>
             <w:r>
               <w:rPr>
                 <w:lang w:val="hu-HU"/>
               </w:rPr>
               <w:t>mufaj_id</w:t>
             </w:r>
-            <w:proofErr w:type="spellEnd"/>
           </w:p>
         </w:tc>
         <w:tc>
@@ -2732,14 +2490,12 @@
                 <w:lang w:val="hu-HU"/>
               </w:rPr>
             </w:pPr>
-            <w:proofErr w:type="spellStart"/>
             <w:r>
               <w:rPr>
                 <w:lang w:val="hu-HU"/>
               </w:rPr>
               <w:t>almufaj_nev</w:t>
             </w:r>
-            <w:proofErr w:type="spellEnd"/>
           </w:p>
         </w:tc>
         <w:tc>
@@ -2916,14 +2672,12 @@
                 <w:lang w:val="hu-HU"/>
               </w:rPr>
             </w:pPr>
-            <w:proofErr w:type="spellStart"/>
             <w:r>
               <w:rPr>
                 <w:lang w:val="hu-HU"/>
               </w:rPr>
               <w:t>id</w:t>
             </w:r>
-            <w:proofErr w:type="spellEnd"/>
           </w:p>
         </w:tc>
         <w:tc>
@@ -2981,14 +2735,12 @@
                 <w:lang w:val="hu-HU"/>
               </w:rPr>
             </w:pPr>
-            <w:proofErr w:type="spellStart"/>
             <w:r>
               <w:rPr>
                 <w:lang w:val="hu-HU"/>
               </w:rPr>
               <w:t>szerzo_nev</w:t>
             </w:r>
-            <w:proofErr w:type="spellEnd"/>
           </w:p>
         </w:tc>
         <w:tc>
@@ -3165,14 +2917,12 @@
                 <w:lang w:val="hu-HU"/>
               </w:rPr>
             </w:pPr>
-            <w:proofErr w:type="spellStart"/>
             <w:r>
               <w:rPr>
                 <w:lang w:val="hu-HU"/>
               </w:rPr>
               <w:t>id</w:t>
             </w:r>
-            <w:proofErr w:type="spellEnd"/>
           </w:p>
         </w:tc>
         <w:tc>
@@ -3242,14 +2992,12 @@
                 <w:lang w:val="hu-HU"/>
               </w:rPr>
             </w:pPr>
-            <w:proofErr w:type="spellStart"/>
             <w:r>
               <w:rPr>
                 <w:lang w:val="hu-HU"/>
               </w:rPr>
               <w:t>kiado_nev</w:t>
             </w:r>
-            <w:proofErr w:type="spellEnd"/>
           </w:p>
         </w:tc>
         <w:tc>
@@ -3440,15 +3188,12 @@
                 <w:lang w:val="hu-HU"/>
               </w:rPr>
             </w:pPr>
-            <w:proofErr w:type="spellStart"/>
-            <w:r>
-              <w:rPr>
-                <w:lang w:val="hu-HU"/>
-              </w:rPr>
-              <w:lastRenderedPageBreak/>
+            <w:r>
+              <w:rPr>
+                <w:lang w:val="hu-HU"/>
+              </w:rPr>
               <w:t>id</w:t>
             </w:r>
-            <w:proofErr w:type="spellEnd"/>
           </w:p>
         </w:tc>
         <w:tc>
@@ -3505,14 +3250,12 @@
                 <w:lang w:val="hu-HU"/>
               </w:rPr>
             </w:pPr>
-            <w:proofErr w:type="spellStart"/>
             <w:r>
               <w:rPr>
                 <w:lang w:val="hu-HU"/>
               </w:rPr>
               <w:t>leiras</w:t>
             </w:r>
-            <w:proofErr w:type="spellEnd"/>
           </w:p>
         </w:tc>
         <w:tc>
@@ -3690,14 +3433,12 @@
                 <w:lang w:val="hu-HU"/>
               </w:rPr>
             </w:pPr>
-            <w:proofErr w:type="spellStart"/>
             <w:r>
               <w:rPr>
                 <w:lang w:val="hu-HU"/>
               </w:rPr>
               <w:t>id</w:t>
             </w:r>
-            <w:proofErr w:type="spellEnd"/>
           </w:p>
         </w:tc>
         <w:tc>
@@ -3767,14 +3508,12 @@
                 <w:lang w:val="hu-HU"/>
               </w:rPr>
             </w:pPr>
-            <w:proofErr w:type="spellStart"/>
             <w:r>
               <w:rPr>
                 <w:lang w:val="hu-HU"/>
               </w:rPr>
               <w:t>nev</w:t>
             </w:r>
-            <w:proofErr w:type="spellEnd"/>
           </w:p>
         </w:tc>
         <w:tc>
@@ -3895,14 +3634,12 @@
                 <w:lang w:val="hu-HU"/>
               </w:rPr>
             </w:pPr>
-            <w:proofErr w:type="spellStart"/>
             <w:r>
               <w:rPr>
                 <w:lang w:val="hu-HU"/>
               </w:rPr>
               <w:t>jelszo</w:t>
             </w:r>
-            <w:proofErr w:type="spellEnd"/>
           </w:p>
         </w:tc>
         <w:tc>
@@ -3939,35 +3676,7 @@
               <w:rPr>
                 <w:lang w:val="hu-HU"/>
               </w:rPr>
-              <w:t xml:space="preserve">A felhasználó </w:t>
-            </w:r>
-            <w:proofErr w:type="spellStart"/>
-            <w:r>
-              <w:rPr>
-                <w:lang w:val="hu-HU"/>
-              </w:rPr>
-              <w:t>jelszava</w:t>
-            </w:r>
-            <w:proofErr w:type="spellEnd"/>
-            <w:r>
-              <w:rPr>
-                <w:lang w:val="hu-HU"/>
-              </w:rPr>
-              <w:t xml:space="preserve"> (</w:t>
-            </w:r>
-            <w:proofErr w:type="spellStart"/>
-            <w:r>
-              <w:rPr>
-                <w:lang w:val="hu-HU"/>
-              </w:rPr>
-              <w:t>hashelve</w:t>
-            </w:r>
-            <w:proofErr w:type="spellEnd"/>
-            <w:r>
-              <w:rPr>
-                <w:lang w:val="hu-HU"/>
-              </w:rPr>
-              <w:t>)</w:t>
+              <w:t>A felhasználó jelszava (hashelve)</w:t>
             </w:r>
           </w:p>
         </w:tc>
@@ -3988,14 +3697,12 @@
                 <w:lang w:val="hu-HU"/>
               </w:rPr>
             </w:pPr>
-            <w:proofErr w:type="spellStart"/>
             <w:r>
               <w:rPr>
                 <w:lang w:val="hu-HU"/>
               </w:rPr>
               <w:t>torzsvasarlo</w:t>
             </w:r>
-            <w:proofErr w:type="spellEnd"/>
           </w:p>
         </w:tc>
         <w:tc>
@@ -4009,14 +3716,12 @@
                 <w:lang w:val="hu-HU"/>
               </w:rPr>
             </w:pPr>
-            <w:proofErr w:type="spellStart"/>
             <w:r>
               <w:rPr>
                 <w:lang w:val="hu-HU"/>
               </w:rPr>
               <w:t>Bool</w:t>
             </w:r>
-            <w:proofErr w:type="spellEnd"/>
           </w:p>
         </w:tc>
         <w:tc>
@@ -4055,14 +3760,13 @@
                 <w:lang w:val="hu-HU"/>
               </w:rPr>
             </w:pPr>
-            <w:proofErr w:type="spellStart"/>
-            <w:r>
-              <w:rPr>
-                <w:lang w:val="hu-HU"/>
-              </w:rPr>
+            <w:r>
+              <w:rPr>
+                <w:lang w:val="hu-HU"/>
+              </w:rPr>
+              <w:lastRenderedPageBreak/>
               <w:t>admin</w:t>
             </w:r>
-            <w:proofErr w:type="spellEnd"/>
           </w:p>
         </w:tc>
         <w:tc>
@@ -4076,14 +3780,12 @@
                 <w:lang w:val="hu-HU"/>
               </w:rPr>
             </w:pPr>
-            <w:proofErr w:type="spellStart"/>
             <w:r>
               <w:rPr>
                 <w:lang w:val="hu-HU"/>
               </w:rPr>
               <w:t>Bool</w:t>
             </w:r>
-            <w:proofErr w:type="spellEnd"/>
           </w:p>
         </w:tc>
         <w:tc>
@@ -4101,21 +3803,7 @@
               <w:rPr>
                 <w:lang w:val="hu-HU"/>
               </w:rPr>
-              <w:t xml:space="preserve">A felhasználó </w:t>
-            </w:r>
-            <w:proofErr w:type="spellStart"/>
-            <w:r>
-              <w:rPr>
-                <w:lang w:val="hu-HU"/>
-              </w:rPr>
-              <w:t>admin</w:t>
-            </w:r>
-            <w:proofErr w:type="spellEnd"/>
-            <w:r>
-              <w:rPr>
-                <w:lang w:val="hu-HU"/>
-              </w:rPr>
-              <w:t>?</w:t>
+              <w:t>A felhasználó admin?</w:t>
             </w:r>
           </w:p>
         </w:tc>
@@ -4255,14 +3943,12 @@
                 <w:lang w:val="hu-HU"/>
               </w:rPr>
             </w:pPr>
-            <w:proofErr w:type="spellStart"/>
             <w:r>
               <w:rPr>
                 <w:lang w:val="hu-HU"/>
               </w:rPr>
               <w:t>id</w:t>
             </w:r>
-            <w:proofErr w:type="spellEnd"/>
           </w:p>
         </w:tc>
         <w:tc>
@@ -4326,14 +4012,12 @@
                 <w:lang w:val="hu-HU"/>
               </w:rPr>
             </w:pPr>
-            <w:proofErr w:type="spellStart"/>
             <w:r>
               <w:rPr>
                 <w:lang w:val="hu-HU"/>
               </w:rPr>
               <w:t>cim</w:t>
             </w:r>
-            <w:proofErr w:type="spellEnd"/>
           </w:p>
         </w:tc>
         <w:tc>
@@ -4510,14 +4194,12 @@
                 <w:lang w:val="hu-HU"/>
               </w:rPr>
             </w:pPr>
-            <w:proofErr w:type="spellStart"/>
             <w:r>
               <w:rPr>
                 <w:lang w:val="hu-HU"/>
               </w:rPr>
               <w:t>id</w:t>
             </w:r>
-            <w:proofErr w:type="spellEnd"/>
           </w:p>
         </w:tc>
         <w:tc>
@@ -4587,14 +4269,12 @@
                 <w:lang w:val="hu-HU"/>
               </w:rPr>
             </w:pPr>
-            <w:proofErr w:type="spellStart"/>
             <w:r>
               <w:rPr>
                 <w:lang w:val="hu-HU"/>
               </w:rPr>
               <w:t>aruhaz_id</w:t>
             </w:r>
-            <w:proofErr w:type="spellEnd"/>
           </w:p>
         </w:tc>
         <w:tc>
@@ -4652,14 +4332,12 @@
                 <w:lang w:val="hu-HU"/>
               </w:rPr>
             </w:pPr>
-            <w:proofErr w:type="spellStart"/>
             <w:r>
               <w:rPr>
                 <w:lang w:val="hu-HU"/>
               </w:rPr>
               <w:t>konyv_id</w:t>
             </w:r>
-            <w:proofErr w:type="spellEnd"/>
           </w:p>
         </w:tc>
         <w:tc>
@@ -4717,14 +4395,12 @@
                 <w:lang w:val="hu-HU"/>
               </w:rPr>
             </w:pPr>
-            <w:proofErr w:type="spellStart"/>
             <w:r>
               <w:rPr>
                 <w:lang w:val="hu-HU"/>
               </w:rPr>
               <w:t>mennyiseg</w:t>
             </w:r>
-            <w:proofErr w:type="spellEnd"/>
           </w:p>
         </w:tc>
         <w:tc>
@@ -4901,14 +4577,12 @@
                 <w:lang w:val="hu-HU"/>
               </w:rPr>
             </w:pPr>
-            <w:proofErr w:type="spellStart"/>
             <w:r>
               <w:rPr>
                 <w:lang w:val="hu-HU"/>
               </w:rPr>
               <w:t>id</w:t>
             </w:r>
-            <w:proofErr w:type="spellEnd"/>
           </w:p>
         </w:tc>
         <w:tc>
@@ -4978,14 +4652,12 @@
                 <w:lang w:val="hu-HU"/>
               </w:rPr>
             </w:pPr>
-            <w:proofErr w:type="spellStart"/>
             <w:r>
               <w:rPr>
                 <w:lang w:val="hu-HU"/>
               </w:rPr>
               <w:t>datum</w:t>
             </w:r>
-            <w:proofErr w:type="spellEnd"/>
           </w:p>
         </w:tc>
         <w:tc>
@@ -5049,14 +4721,12 @@
                 <w:lang w:val="hu-HU"/>
               </w:rPr>
             </w:pPr>
-            <w:proofErr w:type="spellStart"/>
             <w:r>
               <w:rPr>
                 <w:lang w:val="hu-HU"/>
               </w:rPr>
               <w:t>user_id</w:t>
             </w:r>
-            <w:proofErr w:type="spellEnd"/>
           </w:p>
         </w:tc>
         <w:tc>
@@ -5114,14 +4784,12 @@
                 <w:lang w:val="hu-HU"/>
               </w:rPr>
             </w:pPr>
-            <w:proofErr w:type="spellStart"/>
             <w:r>
               <w:rPr>
                 <w:lang w:val="hu-HU"/>
               </w:rPr>
               <w:t>konyv_id</w:t>
             </w:r>
-            <w:proofErr w:type="spellEnd"/>
           </w:p>
         </w:tc>
         <w:tc>
@@ -5179,14 +4847,12 @@
                 <w:lang w:val="hu-HU"/>
               </w:rPr>
             </w:pPr>
-            <w:proofErr w:type="spellStart"/>
             <w:r>
               <w:rPr>
                 <w:lang w:val="hu-HU"/>
               </w:rPr>
               <w:t>szallitasi_cim</w:t>
             </w:r>
-            <w:proofErr w:type="spellEnd"/>
           </w:p>
         </w:tc>
         <w:tc>
@@ -5244,14 +4910,12 @@
                 <w:lang w:val="hu-HU"/>
               </w:rPr>
             </w:pPr>
-            <w:proofErr w:type="spellStart"/>
             <w:r>
               <w:rPr>
                 <w:lang w:val="hu-HU"/>
               </w:rPr>
               <w:t>mennyiseg</w:t>
             </w:r>
-            <w:proofErr w:type="spellEnd"/>
           </w:p>
         </w:tc>
         <w:tc>
@@ -5299,20 +4963,9 @@
       <w:pPr>
         <w:pStyle w:val="Cmsor2"/>
       </w:pPr>
-      <w:proofErr w:type="spellStart"/>
       <w:r>
-        <w:lastRenderedPageBreak/>
-        <w:t>Szerep-funkció</w:t>
+        <w:t>Szerep-funkció mátrix</w:t>
       </w:r>
-      <w:proofErr w:type="spellEnd"/>
-      <w:r>
-        <w:t xml:space="preserve"> </w:t>
-      </w:r>
-      <w:proofErr w:type="spellStart"/>
-      <w:r>
-        <w:t>mátrix</w:t>
-      </w:r>
-      <w:proofErr w:type="spellEnd"/>
       <w:r>
         <w:t>:</w:t>
       </w:r>
@@ -7580,6 +7233,7 @@
                 <w:szCs w:val="20"/>
                 <w:lang w:val="hu-HU"/>
               </w:rPr>
+              <w:lastRenderedPageBreak/>
               <w:t>Szerep4</w:t>
             </w:r>
           </w:p>
@@ -7850,21 +7504,8 @@
         <w:pStyle w:val="Cmsor2"/>
       </w:pPr>
       <w:r>
-        <w:t>Egyed-</w:t>
+        <w:t>Egyed-esemény mátrix</w:t>
       </w:r>
-      <w:proofErr w:type="spellStart"/>
-      <w:r>
-        <w:t>esemény</w:t>
-      </w:r>
-      <w:proofErr w:type="spellEnd"/>
-      <w:r>
-        <w:t xml:space="preserve"> </w:t>
-      </w:r>
-      <w:proofErr w:type="spellStart"/>
-      <w:r>
-        <w:t>mátrix</w:t>
-      </w:r>
-      <w:proofErr w:type="spellEnd"/>
       <w:r>
         <w:t>:</w:t>
       </w:r>
@@ -7885,21 +7526,12 @@
           <w:lang w:val="hu-HU"/>
         </w:rPr>
       </w:pPr>
-      <w:proofErr w:type="gramStart"/>
       <w:r>
         <w:rPr>
           <w:color w:val="FF0000"/>
           <w:lang w:val="hu-HU"/>
         </w:rPr>
-        <w:t>Táblázat  L</w:t>
-      </w:r>
-      <w:proofErr w:type="gramEnd"/>
-      <w:r>
-        <w:rPr>
-          <w:color w:val="FF0000"/>
-          <w:lang w:val="hu-HU"/>
-        </w:rPr>
-        <w:t>: Létrehozás , M: Módosítás, O: Olvasás, T: Törlés</w:t>
+        <w:t>Táblázat  L: Létrehozás , M: Módosítás, O: Olvasás, T: Törlés</w:t>
       </w:r>
     </w:p>
     <w:tbl>
@@ -8298,7 +7930,6 @@
                 <w:lang w:val="hu-HU" w:eastAsia="hu-HU"/>
               </w:rPr>
             </w:pPr>
-            <w:proofErr w:type="spellStart"/>
             <w:r>
               <w:rPr>
                 <w:rFonts w:ascii="Calibri" w:eastAsia="Times New Roman" w:hAnsi="Calibri" w:cs="Times New Roman"/>
@@ -8310,7 +7941,6 @@
               </w:rPr>
               <w:t>EseményN</w:t>
             </w:r>
-            <w:proofErr w:type="spellEnd"/>
           </w:p>
         </w:tc>
       </w:tr>
@@ -8632,29 +8262,7 @@
                 <w:szCs w:val="22"/>
                 <w:lang w:val="hu-HU" w:eastAsia="hu-HU"/>
               </w:rPr>
-              <w:t>[</w:t>
-            </w:r>
-            <w:proofErr w:type="gramStart"/>
-            <w:r>
-              <w:rPr>
-                <w:rFonts w:ascii="Calibri" w:eastAsia="Times New Roman" w:hAnsi="Calibri" w:cs="Times New Roman"/>
-                <w:color w:val="000000"/>
-                <w:sz w:val="22"/>
-                <w:szCs w:val="22"/>
-                <w:lang w:val="hu-HU" w:eastAsia="hu-HU"/>
-              </w:rPr>
-              <w:t>L,M</w:t>
-            </w:r>
-            <w:proofErr w:type="gramEnd"/>
-            <w:r>
-              <w:rPr>
-                <w:rFonts w:ascii="Calibri" w:eastAsia="Times New Roman" w:hAnsi="Calibri" w:cs="Times New Roman"/>
-                <w:color w:val="000000"/>
-                <w:sz w:val="22"/>
-                <w:szCs w:val="22"/>
-                <w:lang w:val="hu-HU" w:eastAsia="hu-HU"/>
-              </w:rPr>
-              <w:t>,O,T]</w:t>
+              <w:t>[L,M,O,T]</w:t>
             </w:r>
           </w:p>
         </w:tc>
@@ -9540,7 +9148,6 @@
                 <w:lang w:val="hu-HU" w:eastAsia="hu-HU"/>
               </w:rPr>
             </w:pPr>
-            <w:proofErr w:type="spellStart"/>
             <w:r>
               <w:rPr>
                 <w:rFonts w:ascii="Calibri" w:eastAsia="Times New Roman" w:hAnsi="Calibri" w:cs="Times New Roman"/>
@@ -9552,7 +9159,6 @@
               </w:rPr>
               <w:t>EgyedN</w:t>
             </w:r>
-            <w:proofErr w:type="spellEnd"/>
           </w:p>
         </w:tc>
         <w:tc>
@@ -9799,29 +9405,7 @@
                 <w:szCs w:val="22"/>
                 <w:lang w:val="hu-HU" w:eastAsia="hu-HU"/>
               </w:rPr>
-              <w:t>[</w:t>
-            </w:r>
-            <w:proofErr w:type="gramStart"/>
-            <w:r>
-              <w:rPr>
-                <w:rFonts w:ascii="Calibri" w:eastAsia="Times New Roman" w:hAnsi="Calibri" w:cs="Times New Roman"/>
-                <w:color w:val="000000"/>
-                <w:sz w:val="22"/>
-                <w:szCs w:val="22"/>
-                <w:lang w:val="hu-HU" w:eastAsia="hu-HU"/>
-              </w:rPr>
-              <w:t>L,M</w:t>
-            </w:r>
-            <w:proofErr w:type="gramEnd"/>
-            <w:r>
-              <w:rPr>
-                <w:rFonts w:ascii="Calibri" w:eastAsia="Times New Roman" w:hAnsi="Calibri" w:cs="Times New Roman"/>
-                <w:color w:val="000000"/>
-                <w:sz w:val="22"/>
-                <w:szCs w:val="22"/>
-                <w:lang w:val="hu-HU" w:eastAsia="hu-HU"/>
-              </w:rPr>
-              <w:t>,O,T]</w:t>
+              <w:t>[L,M,O,T]</w:t>
             </w:r>
           </w:p>
         </w:tc>
@@ -9851,19 +9435,9 @@
       <w:pPr>
         <w:pStyle w:val="Cmsor2"/>
       </w:pPr>
-      <w:proofErr w:type="spellStart"/>
       <w:r>
-        <w:t>Funkció</w:t>
+        <w:t>Funkció megadása</w:t>
       </w:r>
-      <w:proofErr w:type="spellEnd"/>
-      <w:r>
-        <w:t xml:space="preserve"> </w:t>
-      </w:r>
-      <w:proofErr w:type="spellStart"/>
-      <w:r>
-        <w:t>megadása</w:t>
-      </w:r>
-      <w:proofErr w:type="spellEnd"/>
     </w:p>
     <w:p>
       <w:pPr>
@@ -9893,75 +9467,40 @@
       <w:pPr>
         <w:pStyle w:val="Cmsor2"/>
       </w:pPr>
-      <w:proofErr w:type="spellStart"/>
       <w:r>
         <w:t>Képernyőtervek</w:t>
       </w:r>
-      <w:proofErr w:type="spellEnd"/>
     </w:p>
     <w:p>
       <w:pPr>
         <w:pStyle w:val="Cmsor2"/>
       </w:pPr>
-      <w:proofErr w:type="spellStart"/>
       <w:r>
         <w:t>Menütervek</w:t>
       </w:r>
-      <w:proofErr w:type="spellEnd"/>
     </w:p>
     <w:p>
       <w:pPr>
         <w:pStyle w:val="Cmsor2"/>
       </w:pPr>
-      <w:proofErr w:type="spellStart"/>
       <w:r>
-        <w:t>Összetett</w:t>
-      </w:r>
-      <w:proofErr w:type="spellEnd"/>
-      <w:r>
-        <w:t xml:space="preserve"> </w:t>
-      </w:r>
-      <w:proofErr w:type="spellStart"/>
-      <w:r>
-        <w:t>lekérdezések</w:t>
-      </w:r>
-      <w:proofErr w:type="spellEnd"/>
-    </w:p>
-    <w:p>
-      <w:pPr>
-        <w:pStyle w:val="Cmsor2"/>
-      </w:pPr>
-      <w:r>
-        <w:t xml:space="preserve">Az </w:t>
-      </w:r>
-      <w:proofErr w:type="spellStart"/>
-      <w:r>
-        <w:t>alkalmazás</w:t>
-      </w:r>
-      <w:proofErr w:type="spellEnd"/>
-      <w:r>
-        <w:t xml:space="preserve"> </w:t>
-      </w:r>
-      <w:proofErr w:type="spellStart"/>
-      <w:r>
-        <w:t>telepítése</w:t>
-      </w:r>
-      <w:proofErr w:type="spellEnd"/>
-      <w:r>
-        <w:t xml:space="preserve"> </w:t>
+        <w:t>Összetett lekérdezések</w:t>
       </w:r>
     </w:p>
     <w:p>
       <w:pPr>
         <w:pStyle w:val="Cmsor2"/>
       </w:pPr>
-      <w:proofErr w:type="spellStart"/>
       <w:r>
-        <w:t>Egyéb</w:t>
+        <w:t xml:space="preserve">Az alkalmazás telepítése </w:t>
       </w:r>
-      <w:proofErr w:type="spellEnd"/>
+    </w:p>
+    <w:p>
+      <w:pPr>
+        <w:pStyle w:val="Cmsor2"/>
+      </w:pPr>
       <w:r>
-        <w:t>:</w:t>
+        <w:t>Egyéb:</w:t>
       </w:r>
     </w:p>
     <w:p>

</xml_diff>

<commit_message>
funk fugg hozzaadva plusz ek modositasok
</commit_message>
<xml_diff>
--- a/merfoldko01 doku/SSADMkonyvesbolt.docx
+++ b/merfoldko01 doku/SSADMkonyvesbolt.docx
@@ -1,6 +1,6 @@
 
 <file path=word/document.xml><?xml version="1.0" encoding="utf-8"?>
-<w:document xmlns:wpc="http://schemas.microsoft.com/office/word/2010/wordprocessingCanvas" xmlns:cx="http://schemas.microsoft.com/office/drawing/2014/chartex" xmlns:cx1="http://schemas.microsoft.com/office/drawing/2015/9/8/chartex" xmlns:cx2="http://schemas.microsoft.com/office/drawing/2015/10/21/chartex" xmlns:cx3="http://schemas.microsoft.com/office/drawing/2016/5/9/chartex" xmlns:cx4="http://schemas.microsoft.com/office/drawing/2016/5/10/chartex" xmlns:cx5="http://schemas.microsoft.com/office/drawing/2016/5/11/chartex" xmlns:cx6="http://schemas.microsoft.com/office/drawing/2016/5/12/chartex" xmlns:cx7="http://schemas.microsoft.com/office/drawing/2016/5/13/chartex" xmlns:cx8="http://schemas.microsoft.com/office/drawing/2016/5/14/chartex" xmlns:mc="http://schemas.openxmlformats.org/markup-compatibility/2006" xmlns:aink="http://schemas.microsoft.com/office/drawing/2016/ink" xmlns:am3d="http://schemas.microsoft.com/office/drawing/2017/model3d" xmlns:o="urn:schemas-microsoft-com:office:office" xmlns:oel="http://schemas.microsoft.com/office/2019/extlst" xmlns:r="http://schemas.openxmlformats.org/officeDocument/2006/relationships" xmlns:m="http://schemas.openxmlformats.org/officeDocument/2006/math" xmlns:v="urn:schemas-microsoft-com:vml" xmlns:wp14="http://schemas.microsoft.com/office/word/2010/wordprocessingDrawing" xmlns:wp="http://schemas.openxmlformats.org/drawingml/2006/wordprocessingDrawing" xmlns:w10="urn:schemas-microsoft-com:office:word" xmlns:w="http://schemas.openxmlformats.org/wordprocessingml/2006/main" xmlns:w14="http://schemas.microsoft.com/office/word/2010/wordml" xmlns:w15="http://schemas.microsoft.com/office/word/2012/wordml" xmlns:w16cex="http://schemas.microsoft.com/office/word/2018/wordml/cex" xmlns:w16cid="http://schemas.microsoft.com/office/word/2016/wordml/cid" xmlns:w16="http://schemas.microsoft.com/office/word/2018/wordml" xmlns:w16du="http://schemas.microsoft.com/office/word/2023/wordml/word16du" xmlns:w16sdtdh="http://schemas.microsoft.com/office/word/2020/wordml/sdtdatahash" xmlns:w16se="http://schemas.microsoft.com/office/word/2015/wordml/symex" xmlns:wpg="http://schemas.microsoft.com/office/word/2010/wordprocessingGroup" xmlns:wpi="http://schemas.microsoft.com/office/word/2010/wordprocessingInk" xmlns:wne="http://schemas.microsoft.com/office/word/2006/wordml" xmlns:wps="http://schemas.microsoft.com/office/word/2010/wordprocessingShape" mc:Ignorable="w14 w15 w16se w16cid w16 w16cex w16sdtdh w16du wp14">
+<w:document xmlns:wpc="http://schemas.microsoft.com/office/word/2010/wordprocessingCanvas" xmlns:cx="http://schemas.microsoft.com/office/drawing/2014/chartex" xmlns:cx1="http://schemas.microsoft.com/office/drawing/2015/9/8/chartex" xmlns:cx2="http://schemas.microsoft.com/office/drawing/2015/10/21/chartex" xmlns:cx3="http://schemas.microsoft.com/office/drawing/2016/5/9/chartex" xmlns:cx4="http://schemas.microsoft.com/office/drawing/2016/5/10/chartex" xmlns:cx5="http://schemas.microsoft.com/office/drawing/2016/5/11/chartex" xmlns:cx6="http://schemas.microsoft.com/office/drawing/2016/5/12/chartex" xmlns:cx7="http://schemas.microsoft.com/office/drawing/2016/5/13/chartex" xmlns:cx8="http://schemas.microsoft.com/office/drawing/2016/5/14/chartex" xmlns:mc="http://schemas.openxmlformats.org/markup-compatibility/2006" xmlns:aink="http://schemas.microsoft.com/office/drawing/2016/ink" xmlns:am3d="http://schemas.microsoft.com/office/drawing/2017/model3d" xmlns:o="urn:schemas-microsoft-com:office:office" xmlns:oel="http://schemas.microsoft.com/office/2019/extlst" xmlns:r="http://schemas.openxmlformats.org/officeDocument/2006/relationships" xmlns:m="http://schemas.openxmlformats.org/officeDocument/2006/math" xmlns:v="urn:schemas-microsoft-com:vml" xmlns:wp14="http://schemas.microsoft.com/office/word/2010/wordprocessingDrawing" xmlns:wp="http://schemas.openxmlformats.org/drawingml/2006/wordprocessingDrawing" xmlns:w10="urn:schemas-microsoft-com:office:word" xmlns:w="http://schemas.openxmlformats.org/wordprocessingml/2006/main" xmlns:w14="http://schemas.microsoft.com/office/word/2010/wordml" xmlns:w15="http://schemas.microsoft.com/office/word/2012/wordml" xmlns:w16cex="http://schemas.microsoft.com/office/word/2018/wordml/cex" xmlns:w16cid="http://schemas.microsoft.com/office/word/2016/wordml/cid" xmlns:w16="http://schemas.microsoft.com/office/word/2018/wordml" xmlns:w16sdtdh="http://schemas.microsoft.com/office/word/2020/wordml/sdtdatahash" xmlns:w16se="http://schemas.microsoft.com/office/word/2015/wordml/symex" xmlns:wpg="http://schemas.microsoft.com/office/word/2010/wordprocessingGroup" xmlns:wpi="http://schemas.microsoft.com/office/word/2010/wordprocessingInk" xmlns:wne="http://schemas.microsoft.com/office/word/2006/wordml" xmlns:wps="http://schemas.microsoft.com/office/word/2010/wordprocessingShape" mc:Ignorable="w14 w15 w16se w16cid w16 w16cex w16sdtdh wp14">
   <w:body>
     <w:p>
       <w:pPr>
@@ -134,19 +134,11 @@
           <w:lang w:val="hu-HU"/>
         </w:rPr>
       </w:pPr>
-      <w:proofErr w:type="spellStart"/>
-      <w:r>
-        <w:rPr>
-          <w:lang w:val="hu-HU"/>
-        </w:rPr>
-        <w:t>Bényei</w:t>
-      </w:r>
-      <w:proofErr w:type="spellEnd"/>
-      <w:r>
-        <w:rPr>
-          <w:lang w:val="hu-HU"/>
-        </w:rPr>
-        <w:t xml:space="preserve"> Anna Dorina</w:t>
+      <w:r>
+        <w:rPr>
+          <w:lang w:val="hu-HU"/>
+        </w:rPr>
+        <w:t>Bényei Anna Dorina</w:t>
       </w:r>
     </w:p>
     <w:p>
@@ -156,19 +148,11 @@
           <w:lang w:val="hu-HU"/>
         </w:rPr>
       </w:pPr>
-      <w:proofErr w:type="spellStart"/>
-      <w:r>
-        <w:rPr>
-          <w:lang w:val="hu-HU"/>
-        </w:rPr>
-        <w:t>Biró</w:t>
-      </w:r>
-      <w:proofErr w:type="spellEnd"/>
-      <w:r>
-        <w:rPr>
-          <w:lang w:val="hu-HU"/>
-        </w:rPr>
-        <w:t xml:space="preserve"> Armand</w:t>
+      <w:r>
+        <w:rPr>
+          <w:lang w:val="hu-HU"/>
+        </w:rPr>
+        <w:t>Biró Armand</w:t>
       </w:r>
     </w:p>
     <w:p>
@@ -197,13 +181,8 @@
       </w:pPr>
       <w:r>
         <w:lastRenderedPageBreak/>
-        <w:t xml:space="preserve">Munka </w:t>
-      </w:r>
-      <w:proofErr w:type="spellStart"/>
-      <w:r>
-        <w:t>felosztása</w:t>
-      </w:r>
-      <w:proofErr w:type="spellEnd"/>
+        <w:t>Munka felosztása</w:t>
+      </w:r>
     </w:p>
     <w:p>
       <w:pPr>
@@ -352,21 +331,12 @@
                 <w:lang w:val="hu-HU"/>
               </w:rPr>
             </w:pPr>
-            <w:proofErr w:type="spellStart"/>
             <w:r>
               <w:rPr>
                 <w:szCs w:val="22"/>
                 <w:lang w:val="hu-HU"/>
               </w:rPr>
-              <w:t>Bényei</w:t>
-            </w:r>
-            <w:proofErr w:type="spellEnd"/>
-            <w:r>
-              <w:rPr>
-                <w:szCs w:val="22"/>
-                <w:lang w:val="hu-HU"/>
-              </w:rPr>
-              <w:t xml:space="preserve"> Anna Dorina</w:t>
+              <w:t>Bényei Anna Dorina</w:t>
             </w:r>
           </w:p>
         </w:tc>
@@ -471,21 +441,12 @@
                 <w:lang w:val="hu-HU"/>
               </w:rPr>
             </w:pPr>
-            <w:proofErr w:type="spellStart"/>
             <w:r>
               <w:rPr>
                 <w:szCs w:val="22"/>
                 <w:lang w:val="hu-HU"/>
               </w:rPr>
-              <w:t>Biró</w:t>
-            </w:r>
-            <w:proofErr w:type="spellEnd"/>
-            <w:r>
-              <w:rPr>
-                <w:szCs w:val="22"/>
-                <w:lang w:val="hu-HU"/>
-              </w:rPr>
-              <w:t xml:space="preserve"> Armand</w:t>
+              <w:t>Biró Armand</w:t>
             </w:r>
           </w:p>
         </w:tc>
@@ -701,21 +662,11 @@
       <w:pPr>
         <w:pStyle w:val="Cmsor2"/>
       </w:pPr>
-      <w:proofErr w:type="spellStart"/>
       <w:r>
         <w:t>Értékelési</w:t>
       </w:r>
-      <w:proofErr w:type="spellEnd"/>
-      <w:r>
-        <w:t xml:space="preserve"> </w:t>
-      </w:r>
-      <w:proofErr w:type="spellStart"/>
-      <w:r>
-        <w:t>mód</w:t>
-      </w:r>
-      <w:proofErr w:type="spellEnd"/>
-      <w:r>
-        <w:t>:</w:t>
+      <w:r>
+        <w:t xml:space="preserve"> mód:</w:t>
       </w:r>
     </w:p>
     <w:p>
@@ -743,27 +694,9 @@
       <w:pPr>
         <w:pStyle w:val="Cmsor2"/>
       </w:pPr>
-      <w:proofErr w:type="spellStart"/>
-      <w:r>
-        <w:t>Feladat</w:t>
-      </w:r>
-      <w:proofErr w:type="spellEnd"/>
-      <w:r>
-        <w:t xml:space="preserve"> </w:t>
-      </w:r>
-      <w:proofErr w:type="spellStart"/>
-      <w:r>
-        <w:t>szöveges</w:t>
-      </w:r>
-      <w:proofErr w:type="spellEnd"/>
-      <w:r>
-        <w:t xml:space="preserve"> </w:t>
-      </w:r>
-      <w:proofErr w:type="spellStart"/>
-      <w:r>
-        <w:t>leírása</w:t>
-      </w:r>
-      <w:proofErr w:type="spellEnd"/>
+      <w:r>
+        <w:t>Feladat szöveges leírása</w:t>
+      </w:r>
     </w:p>
     <w:p>
       <w:pPr>
@@ -790,35 +723,7 @@
         <w:rPr>
           <w:lang w:val="hu-HU"/>
         </w:rPr>
-        <w:t xml:space="preserve"> HTML, CSS (</w:t>
-      </w:r>
-      <w:proofErr w:type="spellStart"/>
-      <w:r>
-        <w:rPr>
-          <w:lang w:val="hu-HU"/>
-        </w:rPr>
-        <w:t>Bootstrap</w:t>
-      </w:r>
-      <w:proofErr w:type="spellEnd"/>
-      <w:r>
-        <w:rPr>
-          <w:lang w:val="hu-HU"/>
-        </w:rPr>
-        <w:t xml:space="preserve">), PHP és Oracle </w:t>
-      </w:r>
-      <w:proofErr w:type="spellStart"/>
-      <w:r>
-        <w:rPr>
-          <w:lang w:val="hu-HU"/>
-        </w:rPr>
-        <w:t>Database</w:t>
-      </w:r>
-      <w:proofErr w:type="spellEnd"/>
-      <w:r>
-        <w:rPr>
-          <w:lang w:val="hu-HU"/>
-        </w:rPr>
-        <w:t xml:space="preserve"> által.</w:t>
+        <w:t xml:space="preserve"> HTML, CSS (Bootstrap), PHP és Oracle Database által.</w:t>
       </w:r>
     </w:p>
     <w:p>
@@ -831,21 +736,7 @@
         <w:rPr>
           <w:lang w:val="hu-HU"/>
         </w:rPr>
-        <w:t xml:space="preserve">Az oldal három felhasználói joggal fog működni: vendég, regisztrált felhasználó, </w:t>
-      </w:r>
-      <w:proofErr w:type="spellStart"/>
-      <w:r>
-        <w:rPr>
-          <w:lang w:val="hu-HU"/>
-        </w:rPr>
-        <w:t>admin</w:t>
-      </w:r>
-      <w:proofErr w:type="spellEnd"/>
-      <w:r>
-        <w:rPr>
-          <w:lang w:val="hu-HU"/>
-        </w:rPr>
-        <w:t>. A vendég jogosult a termékek böngészésére, szűrésére</w:t>
+        <w:t>Az oldal három felhasználói joggal fog működni: vendég, regisztrált felhasználó, admin. A vendég jogosult a termékek böngészésére, szűrésére</w:t>
       </w:r>
       <w:r>
         <w:rPr>
@@ -901,21 +792,7 @@
         <w:rPr>
           <w:lang w:val="hu-HU"/>
         </w:rPr>
-        <w:t xml:space="preserve">. Az </w:t>
-      </w:r>
-      <w:proofErr w:type="spellStart"/>
-      <w:r>
-        <w:rPr>
-          <w:lang w:val="hu-HU"/>
-        </w:rPr>
-        <w:t>admin</w:t>
-      </w:r>
-      <w:proofErr w:type="spellEnd"/>
-      <w:r>
-        <w:rPr>
-          <w:lang w:val="hu-HU"/>
-        </w:rPr>
-        <w:t xml:space="preserve"> </w:t>
+        <w:t xml:space="preserve">. Az admin </w:t>
       </w:r>
       <w:r>
         <w:rPr>
@@ -948,21 +825,7 @@
         <w:rPr>
           <w:lang w:val="hu-HU"/>
         </w:rPr>
-        <w:t xml:space="preserve"> hogy egy könyv melyik boltban érhető el, pontos készletinformációt viszont csak az </w:t>
-      </w:r>
-      <w:proofErr w:type="spellStart"/>
-      <w:r>
-        <w:rPr>
-          <w:lang w:val="hu-HU"/>
-        </w:rPr>
-        <w:t>admin</w:t>
-      </w:r>
-      <w:proofErr w:type="spellEnd"/>
-      <w:r>
-        <w:rPr>
-          <w:lang w:val="hu-HU"/>
-        </w:rPr>
-        <w:t xml:space="preserve"> kap.</w:t>
+        <w:t xml:space="preserve"> hogy egy könyv melyik boltban érhető el, pontos készletinformációt viszont csak az admin kap.</w:t>
       </w:r>
     </w:p>
     <w:p>
@@ -976,11 +839,9 @@
       <w:pPr>
         <w:pStyle w:val="Cmsor2"/>
       </w:pPr>
-      <w:proofErr w:type="spellStart"/>
       <w:r>
         <w:t>Követelménykatalógus</w:t>
       </w:r>
-      <w:proofErr w:type="spellEnd"/>
     </w:p>
     <w:p>
       <w:pPr>
@@ -1025,14 +886,9 @@
       <w:pPr>
         <w:pStyle w:val="Cmsor2"/>
       </w:pPr>
-      <w:proofErr w:type="spellStart"/>
       <w:r>
         <w:lastRenderedPageBreak/>
-        <w:t>Adatfolyam</w:t>
-      </w:r>
-      <w:proofErr w:type="spellEnd"/>
-      <w:r>
-        <w:t xml:space="preserve"> diagram (DFD):</w:t>
+        <w:t>Adatfolyam diagram (DFD):</w:t>
       </w:r>
     </w:p>
     <w:p>
@@ -1271,13 +1127,8 @@
       <w:pPr>
         <w:pStyle w:val="Cmsor2"/>
       </w:pPr>
-      <w:proofErr w:type="spellStart"/>
-      <w:r>
-        <w:t>Egyedmodell</w:t>
-      </w:r>
-      <w:proofErr w:type="spellEnd"/>
-      <w:r>
-        <w:t>:</w:t>
+      <w:r>
+        <w:t>Egyedmodell:</w:t>
       </w:r>
     </w:p>
     <w:p>
@@ -1391,8 +1242,8 @@
           <w:lang w:val="hu-HU" w:eastAsia="hu-HU"/>
         </w:rPr>
         <w:drawing>
-          <wp:inline distT="0" distB="0" distL="0" distR="0" wp14:anchorId="68521028" wp14:editId="025B354C">
-            <wp:extent cx="6638290" cy="5558155"/>
+          <wp:inline distT="0" distB="0" distL="0" distR="0" wp14:anchorId="68521028" wp14:editId="759FE519">
+            <wp:extent cx="6580680" cy="5558155"/>
             <wp:effectExtent l="0" t="0" r="0" b="4445"/>
             <wp:docPr id="379078949" name="Kép 1"/>
             <wp:cNvGraphicFramePr>
@@ -1402,7 +1253,7 @@
               <a:graphicData uri="http://schemas.openxmlformats.org/drawingml/2006/picture">
                 <pic:pic xmlns:pic="http://schemas.openxmlformats.org/drawingml/2006/picture">
                   <pic:nvPicPr>
-                    <pic:cNvPr id="0" name="Picture 1"/>
+                    <pic:cNvPr id="379078949" name="Kép 1"/>
                     <pic:cNvPicPr>
                       <a:picLocks noChangeAspect="1" noChangeArrowheads="1"/>
                     </pic:cNvPicPr>
@@ -1415,7 +1266,6 @@
                         </a:ext>
                       </a:extLst>
                     </a:blip>
-                    <a:srcRect/>
                     <a:stretch>
                       <a:fillRect/>
                     </a:stretch>
@@ -1423,7 +1273,7 @@
                   <pic:spPr bwMode="auto">
                     <a:xfrm>
                       <a:off x="0" y="0"/>
-                      <a:ext cx="6638290" cy="5558155"/>
+                      <a:ext cx="6580680" cy="5558155"/>
                     </a:xfrm>
                     <a:prstGeom prst="rect">
                       <a:avLst/>
@@ -1452,19 +1302,199 @@
       <w:pPr>
         <w:pStyle w:val="Cmsor2"/>
       </w:pPr>
-      <w:proofErr w:type="spellStart"/>
-      <w:r>
-        <w:t>Relációs</w:t>
-      </w:r>
-      <w:proofErr w:type="spellEnd"/>
-      <w:r>
-        <w:t xml:space="preserve"> </w:t>
-      </w:r>
-      <w:proofErr w:type="spellStart"/>
-      <w:r>
-        <w:t>adatelemzés</w:t>
-      </w:r>
-      <w:proofErr w:type="spellEnd"/>
+      <w:r>
+        <w:t>Relációs adatelemzés</w:t>
+      </w:r>
+    </w:p>
+    <w:p>
+      <w:pPr>
+        <w:rPr>
+          <w:lang w:val="hu-HU"/>
+        </w:rPr>
+      </w:pPr>
+    </w:p>
+    <w:p>
+      <w:pPr>
+        <w:rPr>
+          <w:b/>
+          <w:bCs/>
+          <w:lang w:val="hu-HU"/>
+        </w:rPr>
+      </w:pPr>
+      <w:r>
+        <w:rPr>
+          <w:b/>
+          <w:bCs/>
+          <w:lang w:val="hu-HU"/>
+        </w:rPr>
+        <w:t>Funkcionális függőségek:</w:t>
+      </w:r>
+    </w:p>
+    <w:p>
+      <w:pPr>
+        <w:pStyle w:val="Listaszerbekezds"/>
+        <w:numPr>
+          <w:ilvl w:val="0"/>
+          <w:numId w:val="7"/>
+        </w:numPr>
+        <w:rPr>
+          <w:lang w:val="hu-HU"/>
+        </w:rPr>
+      </w:pPr>
+      <w:proofErr w:type="gramStart"/>
+      <w:r>
+        <w:rPr>
+          <w:lang w:val="hu-HU"/>
+        </w:rPr>
+        <w:t>{ Könyv.id</w:t>
+      </w:r>
+      <w:proofErr w:type="gramEnd"/>
+      <w:r>
+        <w:rPr>
+          <w:lang w:val="hu-HU"/>
+        </w:rPr>
+        <w:t xml:space="preserve"> } -&gt; { </w:t>
+      </w:r>
+      <w:r>
+        <w:rPr>
+          <w:lang w:val="hu-HU"/>
+        </w:rPr>
+        <w:t xml:space="preserve">kiadó, </w:t>
+      </w:r>
+      <w:r>
+        <w:rPr>
+          <w:lang w:val="hu-HU"/>
+        </w:rPr>
+        <w:t>s</w:t>
+      </w:r>
+      <w:r>
+        <w:rPr>
+          <w:lang w:val="hu-HU"/>
+        </w:rPr>
+        <w:t>zerző, cím, leírás, nyelv, oldalszám, műfaj, alműfaj, ár</w:t>
+      </w:r>
+      <w:r>
+        <w:rPr>
+          <w:lang w:val="hu-HU"/>
+        </w:rPr>
+        <w:t xml:space="preserve"> }</w:t>
+      </w:r>
+    </w:p>
+    <w:p>
+      <w:pPr>
+        <w:pStyle w:val="Listaszerbekezds"/>
+        <w:numPr>
+          <w:ilvl w:val="0"/>
+          <w:numId w:val="7"/>
+        </w:numPr>
+        <w:rPr>
+          <w:lang w:val="hu-HU"/>
+        </w:rPr>
+      </w:pPr>
+      <w:proofErr w:type="gramStart"/>
+      <w:r>
+        <w:rPr>
+          <w:lang w:val="hu-HU"/>
+        </w:rPr>
+        <w:t>{ Felhasználó.id</w:t>
+      </w:r>
+      <w:proofErr w:type="gramEnd"/>
+      <w:r>
+        <w:rPr>
+          <w:lang w:val="hu-HU"/>
+        </w:rPr>
+        <w:t xml:space="preserve"> } -&gt; { </w:t>
+      </w:r>
+      <w:r>
+        <w:rPr>
+          <w:lang w:val="hu-HU"/>
+        </w:rPr>
+        <w:t>név, email, jelszó, szerep, törzsvásárlói státusz</w:t>
+      </w:r>
+      <w:r>
+        <w:rPr>
+          <w:lang w:val="hu-HU"/>
+        </w:rPr>
+        <w:t xml:space="preserve"> }</w:t>
+      </w:r>
+    </w:p>
+    <w:p>
+      <w:pPr>
+        <w:pStyle w:val="Listaszerbekezds"/>
+        <w:numPr>
+          <w:ilvl w:val="0"/>
+          <w:numId w:val="7"/>
+        </w:numPr>
+        <w:rPr>
+          <w:lang w:val="hu-HU"/>
+        </w:rPr>
+      </w:pPr>
+      <w:proofErr w:type="gramStart"/>
+      <w:r>
+        <w:rPr>
+          <w:lang w:val="hu-HU"/>
+        </w:rPr>
+        <w:t>{ Áruház.név</w:t>
+      </w:r>
+      <w:proofErr w:type="gramEnd"/>
+      <w:r>
+        <w:rPr>
+          <w:lang w:val="hu-HU"/>
+        </w:rPr>
+        <w:t xml:space="preserve"> } -&gt; { cím }</w:t>
+      </w:r>
+    </w:p>
+    <w:p>
+      <w:pPr>
+        <w:pStyle w:val="Listaszerbekezds"/>
+        <w:numPr>
+          <w:ilvl w:val="0"/>
+          <w:numId w:val="7"/>
+        </w:numPr>
+        <w:rPr>
+          <w:lang w:val="hu-HU"/>
+        </w:rPr>
+      </w:pPr>
+      <w:proofErr w:type="gramStart"/>
+      <w:r>
+        <w:rPr>
+          <w:lang w:val="hu-HU"/>
+        </w:rPr>
+        <w:t>{ Könyv.id</w:t>
+      </w:r>
+      <w:proofErr w:type="gramEnd"/>
+      <w:r>
+        <w:rPr>
+          <w:lang w:val="hu-HU"/>
+        </w:rPr>
+        <w:t>, Áruház.id } -&gt; { Készlet.mennyiség }</w:t>
+      </w:r>
+    </w:p>
+    <w:p>
+      <w:pPr>
+        <w:pStyle w:val="Listaszerbekezds"/>
+        <w:numPr>
+          <w:ilvl w:val="0"/>
+          <w:numId w:val="7"/>
+        </w:numPr>
+        <w:rPr>
+          <w:lang w:val="hu-HU"/>
+        </w:rPr>
+      </w:pPr>
+      <w:proofErr w:type="gramStart"/>
+      <w:r>
+        <w:rPr>
+          <w:lang w:val="hu-HU"/>
+        </w:rPr>
+        <w:t>{ Vásárlás.id</w:t>
+      </w:r>
+      <w:proofErr w:type="gramEnd"/>
+      <w:r>
+        <w:rPr>
+          <w:lang w:val="hu-HU"/>
+        </w:rPr>
+        <w:t xml:space="preserve"> } -&gt; { dátum, szállítási cím, mennyiség }</w:t>
+      </w:r>
     </w:p>
     <w:p>
       <w:pPr>
@@ -1489,29 +1519,453 @@
           <w:bCs/>
           <w:lang w:val="hu-HU"/>
         </w:rPr>
-        <w:t xml:space="preserve">Az E-K diagram leképezése </w:t>
-      </w:r>
-      <w:proofErr w:type="gramStart"/>
+        <w:t>Az E-K diagram leképezése relációsémákká</w:t>
+      </w:r>
       <w:r>
         <w:rPr>
           <w:b/>
           <w:bCs/>
           <w:lang w:val="hu-HU"/>
         </w:rPr>
-        <w:t>relációsémákká</w:t>
-      </w:r>
-      <w:r>
+        <w:t>:</w:t>
+      </w:r>
+    </w:p>
+    <w:p>
+      <w:pPr>
+        <w:ind w:left="708"/>
+        <w:rPr>
+          <w:lang w:val="hu-HU"/>
+        </w:rPr>
+      </w:pPr>
+      <w:r>
+        <w:rPr>
+          <w:lang w:val="hu-HU"/>
+        </w:rPr>
+        <w:t>Könyv (</w:t>
+      </w:r>
+      <w:r>
+        <w:rPr>
+          <w:u w:val="single"/>
+          <w:lang w:val="hu-HU"/>
+        </w:rPr>
+        <w:t>k</w:t>
+      </w:r>
+      <w:r>
+        <w:rPr>
+          <w:u w:val="single"/>
+          <w:lang w:val="hu-HU"/>
+        </w:rPr>
+        <w:t>önyv</w:t>
+      </w:r>
+      <w:r>
+        <w:rPr>
+          <w:u w:val="single"/>
+          <w:lang w:val="hu-HU"/>
+        </w:rPr>
+        <w:t>ID</w:t>
+      </w:r>
+      <w:r>
+        <w:rPr>
+          <w:lang w:val="hu-HU"/>
+        </w:rPr>
+        <w:t xml:space="preserve">, </w:t>
+      </w:r>
+      <w:r>
+        <w:rPr>
+          <w:i/>
+          <w:iCs/>
+          <w:lang w:val="hu-HU"/>
+        </w:rPr>
+        <w:t>kiadóID</w:t>
+      </w:r>
+      <w:r>
+        <w:rPr>
+          <w:lang w:val="hu-HU"/>
+        </w:rPr>
+        <w:t xml:space="preserve">, </w:t>
+      </w:r>
+      <w:r>
+        <w:rPr>
+          <w:i/>
+          <w:iCs/>
+          <w:lang w:val="hu-HU"/>
+        </w:rPr>
+        <w:t>SzerzőID-k</w:t>
+      </w:r>
+      <w:r>
+        <w:rPr>
+          <w:lang w:val="hu-HU"/>
+        </w:rPr>
+        <w:t xml:space="preserve">, </w:t>
+      </w:r>
+      <w:r>
+        <w:rPr>
+          <w:lang w:val="hu-HU"/>
+        </w:rPr>
+        <w:t>cím, leírás, nyelv, oldalszám, műfaj, alműfaj</w:t>
+      </w:r>
+      <w:r>
+        <w:rPr>
+          <w:lang w:val="hu-HU"/>
+        </w:rPr>
+        <w:t xml:space="preserve">, </w:t>
+      </w:r>
+      <w:r>
+        <w:rPr>
+          <w:lang w:val="hu-HU"/>
+        </w:rPr>
+        <w:t>ár</w:t>
+      </w:r>
+      <w:r>
+        <w:rPr>
+          <w:lang w:val="hu-HU"/>
+        </w:rPr>
+        <w:t>)</w:t>
+      </w:r>
+    </w:p>
+    <w:p>
+      <w:pPr>
+        <w:ind w:left="708"/>
+        <w:rPr>
+          <w:lang w:val="hu-HU"/>
+        </w:rPr>
+      </w:pPr>
+      <w:r>
+        <w:rPr>
+          <w:lang w:val="hu-HU"/>
+        </w:rPr>
+        <w:t>Szerző (</w:t>
+      </w:r>
+      <w:r>
+        <w:rPr>
+          <w:u w:val="single"/>
+          <w:lang w:val="hu-HU"/>
+        </w:rPr>
+        <w:t>szerzőID</w:t>
+      </w:r>
+      <w:r>
+        <w:rPr>
+          <w:lang w:val="hu-HU"/>
+        </w:rPr>
+        <w:t>, név)</w:t>
+      </w:r>
+    </w:p>
+    <w:p>
+      <w:pPr>
+        <w:ind w:left="708"/>
+        <w:rPr>
+          <w:lang w:val="hu-HU"/>
+        </w:rPr>
+      </w:pPr>
+      <w:r>
+        <w:rPr>
+          <w:lang w:val="hu-HU"/>
+        </w:rPr>
+        <w:t>Kiadó</w:t>
+      </w:r>
+      <w:r>
+        <w:rPr>
+          <w:lang w:val="hu-HU"/>
+        </w:rPr>
+        <w:t xml:space="preserve"> </w:t>
+      </w:r>
+      <w:r>
+        <w:rPr>
+          <w:lang w:val="hu-HU"/>
+        </w:rPr>
+        <w:t>(</w:t>
+      </w:r>
+      <w:r>
+        <w:rPr>
+          <w:u w:val="single"/>
+          <w:lang w:val="hu-HU"/>
+        </w:rPr>
+        <w:t>kiadóID</w:t>
+      </w:r>
+      <w:r>
+        <w:rPr>
+          <w:lang w:val="hu-HU"/>
+        </w:rPr>
+        <w:t>, név)</w:t>
+      </w:r>
+    </w:p>
+    <w:p>
+      <w:pPr>
+        <w:ind w:left="708"/>
+        <w:rPr>
+          <w:lang w:val="hu-HU"/>
+        </w:rPr>
+      </w:pPr>
+      <w:r>
+        <w:rPr>
+          <w:lang w:val="hu-HU"/>
+        </w:rPr>
+        <w:t>Készlet</w:t>
+      </w:r>
+      <w:r>
+        <w:rPr>
+          <w:lang w:val="hu-HU"/>
+        </w:rPr>
+        <w:t xml:space="preserve"> </w:t>
+      </w:r>
+      <w:r>
+        <w:rPr>
+          <w:lang w:val="hu-HU"/>
+        </w:rPr>
+        <w:t>(</w:t>
+      </w:r>
+      <w:r>
+        <w:rPr>
+          <w:u w:val="single"/>
+          <w:lang w:val="hu-HU"/>
+        </w:rPr>
+        <w:t>könyvID</w:t>
+      </w:r>
+      <w:r>
+        <w:rPr>
+          <w:lang w:val="hu-HU"/>
+        </w:rPr>
+        <w:t xml:space="preserve">, </w:t>
+      </w:r>
+      <w:r>
+        <w:rPr>
+          <w:u w:val="single"/>
+          <w:lang w:val="hu-HU"/>
+        </w:rPr>
+        <w:t>áruházID</w:t>
+      </w:r>
+      <w:r>
+        <w:rPr>
+          <w:lang w:val="hu-HU"/>
+        </w:rPr>
+        <w:t xml:space="preserve">, </w:t>
+      </w:r>
+      <w:r>
+        <w:rPr>
+          <w:lang w:val="hu-HU"/>
+        </w:rPr>
+        <w:t>mennyiség</w:t>
+      </w:r>
+      <w:r>
+        <w:rPr>
+          <w:lang w:val="hu-HU"/>
+        </w:rPr>
+        <w:t>)</w:t>
+      </w:r>
+    </w:p>
+    <w:p>
+      <w:pPr>
+        <w:ind w:left="708"/>
+        <w:rPr>
+          <w:lang w:val="hu-HU"/>
+        </w:rPr>
+      </w:pPr>
+      <w:r>
+        <w:rPr>
+          <w:lang w:val="hu-HU"/>
+        </w:rPr>
+        <w:t>Áruház (</w:t>
+      </w:r>
+      <w:r>
+        <w:rPr>
+          <w:u w:val="single"/>
+          <w:lang w:val="hu-HU"/>
+        </w:rPr>
+        <w:t>cím</w:t>
+      </w:r>
+      <w:r>
+        <w:rPr>
+          <w:lang w:val="hu-HU"/>
+        </w:rPr>
+        <w:t xml:space="preserve">, </w:t>
+      </w:r>
+      <w:r>
+        <w:rPr>
+          <w:lang w:val="hu-HU"/>
+        </w:rPr>
+        <w:t>név)</w:t>
+      </w:r>
+    </w:p>
+    <w:p>
+      <w:pPr>
+        <w:ind w:left="708"/>
+        <w:rPr>
+          <w:lang w:val="hu-HU"/>
+        </w:rPr>
+      </w:pPr>
+      <w:r>
+        <w:rPr>
+          <w:lang w:val="hu-HU"/>
+        </w:rPr>
+        <w:t>Vásárlás (</w:t>
+      </w:r>
+      <w:r>
+        <w:rPr>
+          <w:u w:val="single"/>
+          <w:lang w:val="hu-HU"/>
+        </w:rPr>
+        <w:t>vásárlásID</w:t>
+      </w:r>
+      <w:r>
+        <w:rPr>
+          <w:lang w:val="hu-HU"/>
+        </w:rPr>
+        <w:t xml:space="preserve">, </w:t>
+      </w:r>
+      <w:r>
+        <w:rPr>
+          <w:i/>
+          <w:iCs/>
+          <w:lang w:val="hu-HU"/>
+        </w:rPr>
+        <w:t>felhasználóID</w:t>
+      </w:r>
+      <w:r>
+        <w:rPr>
+          <w:lang w:val="hu-HU"/>
+        </w:rPr>
+        <w:t xml:space="preserve">, </w:t>
+      </w:r>
+      <w:r>
+        <w:rPr>
+          <w:i/>
+          <w:iCs/>
+          <w:lang w:val="hu-HU"/>
+        </w:rPr>
+        <w:t>könyvID</w:t>
+      </w:r>
+      <w:r>
+        <w:rPr>
+          <w:lang w:val="hu-HU"/>
+        </w:rPr>
+        <w:t>, szállítási cím, mennyiség, dátum)</w:t>
+      </w:r>
+    </w:p>
+    <w:p>
+      <w:pPr>
+        <w:ind w:left="708"/>
+        <w:rPr>
+          <w:lang w:val="hu-HU"/>
+        </w:rPr>
+      </w:pPr>
+      <w:r>
+        <w:rPr>
+          <w:lang w:val="hu-HU"/>
+        </w:rPr>
+        <w:t>Felhasználó</w:t>
+      </w:r>
+      <w:r>
+        <w:rPr>
+          <w:lang w:val="hu-HU"/>
+        </w:rPr>
+        <w:t xml:space="preserve"> </w:t>
+      </w:r>
+      <w:r>
+        <w:rPr>
+          <w:lang w:val="hu-HU"/>
+        </w:rPr>
+        <w:t>(</w:t>
+      </w:r>
+      <w:r>
+        <w:rPr>
+          <w:u w:val="single"/>
+          <w:lang w:val="hu-HU"/>
+        </w:rPr>
+        <w:t>felhasználóID</w:t>
+      </w:r>
+      <w:r>
+        <w:rPr>
+          <w:lang w:val="hu-HU"/>
+        </w:rPr>
+        <w:t>, név, email, jelszó, szerep, törzsvásárlói</w:t>
+      </w:r>
+      <w:r>
+        <w:rPr>
+          <w:lang w:val="hu-HU"/>
+        </w:rPr>
+        <w:t xml:space="preserve"> s</w:t>
+      </w:r>
+      <w:r>
+        <w:rPr>
+          <w:lang w:val="hu-HU"/>
+        </w:rPr>
+        <w:t>tátusz)</w:t>
+      </w:r>
+    </w:p>
+    <w:p>
+      <w:pPr>
+        <w:ind w:left="708"/>
+        <w:rPr>
+          <w:color w:val="FF0000"/>
+          <w:lang w:val="hu-HU"/>
+        </w:rPr>
+      </w:pPr>
+    </w:p>
+    <w:p>
+      <w:pPr>
         <w:rPr>
           <w:b/>
           <w:bCs/>
           <w:lang w:val="hu-HU"/>
         </w:rPr>
-        <w:t xml:space="preserve"> :</w:t>
+      </w:pPr>
+      <w:r>
+        <w:rPr>
+          <w:b/>
+          <w:bCs/>
+          <w:lang w:val="hu-HU"/>
+        </w:rPr>
+        <w:t>Normalizálás:</w:t>
+      </w:r>
+    </w:p>
+    <w:p>
+      <w:pPr>
+        <w:ind w:left="708"/>
+        <w:rPr>
+          <w:b/>
+          <w:bCs/>
+          <w:lang w:val="hu-HU"/>
+        </w:rPr>
+      </w:pPr>
+      <w:r>
+        <w:rPr>
+          <w:b/>
+          <w:bCs/>
+          <w:lang w:val="hu-HU"/>
+        </w:rPr>
+        <w:lastRenderedPageBreak/>
+        <w:t xml:space="preserve">1NF </w:t>
+      </w:r>
+      <w:r>
+        <w:rPr>
+          <w:b/>
+          <w:bCs/>
+          <w:lang w:val="hu-HU"/>
+        </w:rPr>
+        <w:t>(csak a változások</w:t>
+      </w:r>
+      <w:proofErr w:type="gramStart"/>
+      <w:r>
+        <w:rPr>
+          <w:b/>
+          <w:bCs/>
+          <w:lang w:val="hu-HU"/>
+        </w:rPr>
+        <w:t xml:space="preserve">) </w:t>
+      </w:r>
+      <w:r>
+        <w:rPr>
+          <w:b/>
+          <w:bCs/>
+          <w:lang w:val="hu-HU"/>
+        </w:rPr>
+        <w:t>:</w:t>
       </w:r>
       <w:proofErr w:type="gramEnd"/>
     </w:p>
     <w:p>
       <w:pPr>
+        <w:ind w:left="708"/>
         <w:rPr>
           <w:lang w:val="hu-HU"/>
         </w:rPr>
@@ -1522,7 +1976,6 @@
         </w:rPr>
         <w:t>Könyv (</w:t>
       </w:r>
-      <w:proofErr w:type="spellStart"/>
       <w:r>
         <w:rPr>
           <w:u w:val="single"/>
@@ -1544,14 +1997,12 @@
         </w:rPr>
         <w:t>ID</w:t>
       </w:r>
-      <w:proofErr w:type="spellEnd"/>
       <w:r>
         <w:rPr>
           <w:lang w:val="hu-HU"/>
         </w:rPr>
         <w:t xml:space="preserve">, </w:t>
       </w:r>
-      <w:proofErr w:type="spellStart"/>
       <w:r>
         <w:rPr>
           <w:i/>
@@ -1560,347 +2011,144 @@
         </w:rPr>
         <w:t>kiadóID</w:t>
       </w:r>
-      <w:proofErr w:type="spellEnd"/>
-      <w:r>
-        <w:rPr>
-          <w:lang w:val="hu-HU"/>
-        </w:rPr>
-        <w:t xml:space="preserve">, </w:t>
-      </w:r>
-      <w:proofErr w:type="spellStart"/>
-      <w:r>
-        <w:rPr>
-          <w:i/>
-          <w:iCs/>
-          <w:lang w:val="hu-HU"/>
-        </w:rPr>
-        <w:t>SzerzőID</w:t>
-      </w:r>
-      <w:proofErr w:type="spellEnd"/>
-      <w:r>
-        <w:rPr>
-          <w:i/>
-          <w:iCs/>
-          <w:lang w:val="hu-HU"/>
-        </w:rPr>
-        <w:t>-k</w:t>
-      </w:r>
-      <w:r>
-        <w:rPr>
-          <w:lang w:val="hu-HU"/>
-        </w:rPr>
-        <w:t xml:space="preserve">, </w:t>
-      </w:r>
-      <w:r>
-        <w:rPr>
-          <w:lang w:val="hu-HU"/>
-        </w:rPr>
-        <w:t>cím, leírás, nyelv, oldalszám, műfaj, alműfaj</w:t>
-      </w:r>
-      <w:r>
-        <w:rPr>
-          <w:lang w:val="hu-HU"/>
-        </w:rPr>
-        <w:t xml:space="preserve">, </w:t>
-      </w:r>
-      <w:r>
-        <w:rPr>
-          <w:lang w:val="hu-HU"/>
-        </w:rPr>
-        <w:t>ár</w:t>
-      </w:r>
-      <w:r>
-        <w:rPr>
-          <w:lang w:val="hu-HU"/>
-        </w:rPr>
-        <w:t>)</w:t>
+      <w:r>
+        <w:rPr>
+          <w:lang w:val="hu-HU"/>
+        </w:rPr>
+        <w:t>, cím, leírás, nyelv, oldalszám, műfaj, alműfaj, ár)</w:t>
       </w:r>
     </w:p>
     <w:p>
       <w:pPr>
-        <w:rPr>
-          <w:lang w:val="hu-HU"/>
-        </w:rPr>
-      </w:pPr>
-      <w:r>
-        <w:rPr>
-          <w:lang w:val="hu-HU"/>
-        </w:rPr>
-        <w:t>Szerző (</w:t>
-      </w:r>
-      <w:proofErr w:type="spellStart"/>
+        <w:ind w:left="708"/>
+        <w:rPr>
+          <w:lang w:val="hu-HU"/>
+        </w:rPr>
+      </w:pPr>
+      <w:r>
+        <w:rPr>
+          <w:lang w:val="hu-HU"/>
+        </w:rPr>
+        <w:t>Szerzés (</w:t>
+      </w:r>
       <w:r>
         <w:rPr>
           <w:u w:val="single"/>
           <w:lang w:val="hu-HU"/>
         </w:rPr>
+        <w:t>könyvID</w:t>
+      </w:r>
+      <w:r>
+        <w:rPr>
+          <w:lang w:val="hu-HU"/>
+        </w:rPr>
+        <w:t xml:space="preserve">, </w:t>
+      </w:r>
+      <w:r>
+        <w:rPr>
+          <w:u w:val="single"/>
+          <w:lang w:val="hu-HU"/>
+        </w:rPr>
         <w:t>szerzőID</w:t>
       </w:r>
-      <w:proofErr w:type="spellEnd"/>
-      <w:r>
-        <w:rPr>
-          <w:lang w:val="hu-HU"/>
-        </w:rPr>
-        <w:t>, név)</w:t>
+      <w:r>
+        <w:rPr>
+          <w:lang w:val="hu-HU"/>
+        </w:rPr>
+        <w:t>)</w:t>
       </w:r>
     </w:p>
     <w:p>
       <w:pPr>
-        <w:rPr>
-          <w:lang w:val="hu-HU"/>
-        </w:rPr>
-      </w:pPr>
-      <w:r>
-        <w:rPr>
-          <w:lang w:val="hu-HU"/>
-        </w:rPr>
-        <w:t>Kiadó</w:t>
-      </w:r>
-      <w:r>
-        <w:rPr>
-          <w:lang w:val="hu-HU"/>
-        </w:rPr>
-        <w:t xml:space="preserve"> </w:t>
-      </w:r>
-      <w:r>
-        <w:rPr>
-          <w:lang w:val="hu-HU"/>
-        </w:rPr>
-        <w:t>(</w:t>
-      </w:r>
-      <w:proofErr w:type="spellStart"/>
-      <w:r>
-        <w:rPr>
-          <w:u w:val="single"/>
-          <w:lang w:val="hu-HU"/>
-        </w:rPr>
-        <w:t>kiadóID</w:t>
-      </w:r>
-      <w:proofErr w:type="spellEnd"/>
-      <w:r>
-        <w:rPr>
-          <w:lang w:val="hu-HU"/>
-        </w:rPr>
-        <w:t>, név)</w:t>
-      </w:r>
+        <w:ind w:left="708"/>
+        <w:rPr>
+          <w:lang w:val="hu-HU"/>
+        </w:rPr>
+      </w:pPr>
     </w:p>
     <w:p>
       <w:pPr>
-        <w:rPr>
-          <w:lang w:val="hu-HU"/>
-        </w:rPr>
-      </w:pPr>
-      <w:r>
-        <w:rPr>
-          <w:lang w:val="hu-HU"/>
-        </w:rPr>
-        <w:t>Készlet</w:t>
-      </w:r>
-      <w:r>
-        <w:rPr>
-          <w:lang w:val="hu-HU"/>
-        </w:rPr>
-        <w:t xml:space="preserve"> </w:t>
-      </w:r>
-      <w:r>
-        <w:rPr>
-          <w:lang w:val="hu-HU"/>
-        </w:rPr>
-        <w:t>(</w:t>
-      </w:r>
-      <w:proofErr w:type="spellStart"/>
-      <w:r>
-        <w:rPr>
-          <w:u w:val="single"/>
-          <w:lang w:val="hu-HU"/>
-        </w:rPr>
-        <w:t>könyvID</w:t>
-      </w:r>
-      <w:proofErr w:type="spellEnd"/>
-      <w:r>
-        <w:rPr>
-          <w:lang w:val="hu-HU"/>
-        </w:rPr>
-        <w:t xml:space="preserve">, </w:t>
-      </w:r>
-      <w:proofErr w:type="spellStart"/>
-      <w:r>
-        <w:rPr>
-          <w:u w:val="single"/>
-          <w:lang w:val="hu-HU"/>
-        </w:rPr>
-        <w:t>áruházID</w:t>
-      </w:r>
-      <w:proofErr w:type="spellEnd"/>
-      <w:r>
-        <w:rPr>
-          <w:lang w:val="hu-HU"/>
-        </w:rPr>
-        <w:t xml:space="preserve">, </w:t>
-      </w:r>
-      <w:r>
-        <w:rPr>
-          <w:lang w:val="hu-HU"/>
-        </w:rPr>
-        <w:t>mennyiség</w:t>
-      </w:r>
-      <w:r>
-        <w:rPr>
-          <w:lang w:val="hu-HU"/>
-        </w:rPr>
-        <w:t>)</w:t>
+        <w:ind w:left="708"/>
+        <w:rPr>
+          <w:lang w:val="hu-HU"/>
+        </w:rPr>
+      </w:pPr>
+      <w:r>
+        <w:rPr>
+          <w:b/>
+          <w:bCs/>
+          <w:lang w:val="hu-HU"/>
+        </w:rPr>
+        <w:t>2</w:t>
+      </w:r>
+      <w:proofErr w:type="gramStart"/>
+      <w:r>
+        <w:rPr>
+          <w:b/>
+          <w:bCs/>
+          <w:lang w:val="hu-HU"/>
+        </w:rPr>
+        <w:t>NF :</w:t>
+      </w:r>
+      <w:proofErr w:type="gramEnd"/>
+      <w:r>
+        <w:rPr>
+          <w:lang w:val="hu-HU"/>
+        </w:rPr>
+        <w:t xml:space="preserve"> teljesül</w:t>
       </w:r>
     </w:p>
     <w:p>
       <w:pPr>
-        <w:rPr>
-          <w:lang w:val="hu-HU"/>
-        </w:rPr>
-      </w:pPr>
-      <w:r>
-        <w:rPr>
-          <w:lang w:val="hu-HU"/>
-        </w:rPr>
-        <w:t>Áruház (</w:t>
-      </w:r>
-      <w:proofErr w:type="spellStart"/>
-      <w:r>
-        <w:rPr>
-          <w:u w:val="single"/>
-          <w:lang w:val="hu-HU"/>
-        </w:rPr>
-        <w:t>áruházID</w:t>
-      </w:r>
-      <w:proofErr w:type="spellEnd"/>
-      <w:r>
-        <w:rPr>
-          <w:lang w:val="hu-HU"/>
-        </w:rPr>
-        <w:t>, név, cím)</w:t>
-      </w:r>
+        <w:ind w:left="708"/>
+        <w:rPr>
+          <w:lang w:val="hu-HU"/>
+        </w:rPr>
+      </w:pPr>
     </w:p>
     <w:p>
       <w:pPr>
-        <w:rPr>
-          <w:lang w:val="hu-HU"/>
-        </w:rPr>
-      </w:pPr>
-      <w:r>
-        <w:rPr>
-          <w:lang w:val="hu-HU"/>
-        </w:rPr>
-        <w:t>Vásárlás (</w:t>
-      </w:r>
-      <w:proofErr w:type="spellStart"/>
-      <w:r>
-        <w:rPr>
-          <w:u w:val="single"/>
-          <w:lang w:val="hu-HU"/>
-        </w:rPr>
-        <w:t>vásárlásID</w:t>
-      </w:r>
-      <w:proofErr w:type="spellEnd"/>
-      <w:r>
-        <w:rPr>
-          <w:lang w:val="hu-HU"/>
-        </w:rPr>
-        <w:t xml:space="preserve">, </w:t>
-      </w:r>
-      <w:proofErr w:type="spellStart"/>
-      <w:r>
-        <w:rPr>
-          <w:i/>
-          <w:iCs/>
-          <w:lang w:val="hu-HU"/>
-        </w:rPr>
-        <w:t>felhasználóID</w:t>
-      </w:r>
-      <w:proofErr w:type="spellEnd"/>
-      <w:r>
-        <w:rPr>
-          <w:lang w:val="hu-HU"/>
-        </w:rPr>
-        <w:t xml:space="preserve">, </w:t>
-      </w:r>
-      <w:proofErr w:type="spellStart"/>
-      <w:r>
-        <w:rPr>
-          <w:i/>
-          <w:iCs/>
-          <w:lang w:val="hu-HU"/>
-        </w:rPr>
-        <w:t>könyvID</w:t>
-      </w:r>
-      <w:proofErr w:type="spellEnd"/>
-      <w:r>
-        <w:rPr>
-          <w:lang w:val="hu-HU"/>
-        </w:rPr>
-        <w:t>, szállítási cím, mennyiség, dátum)</w:t>
+        <w:ind w:left="708"/>
+        <w:rPr>
+          <w:lang w:val="hu-HU"/>
+        </w:rPr>
+      </w:pPr>
+      <w:r>
+        <w:rPr>
+          <w:b/>
+          <w:bCs/>
+          <w:lang w:val="hu-HU"/>
+        </w:rPr>
+        <w:t>3</w:t>
+      </w:r>
+      <w:proofErr w:type="gramStart"/>
+      <w:r>
+        <w:rPr>
+          <w:b/>
+          <w:bCs/>
+          <w:lang w:val="hu-HU"/>
+        </w:rPr>
+        <w:t>NF :</w:t>
+      </w:r>
+      <w:proofErr w:type="gramEnd"/>
+      <w:r>
+        <w:rPr>
+          <w:lang w:val="hu-HU"/>
+        </w:rPr>
+        <w:t xml:space="preserve"> teljesül</w:t>
       </w:r>
     </w:p>
     <w:p>
       <w:pPr>
-        <w:rPr>
-          <w:lang w:val="hu-HU"/>
-        </w:rPr>
-      </w:pPr>
-      <w:r>
-        <w:rPr>
-          <w:lang w:val="hu-HU"/>
-        </w:rPr>
-        <w:t>Felhasználó</w:t>
-      </w:r>
-      <w:r>
-        <w:rPr>
-          <w:lang w:val="hu-HU"/>
-        </w:rPr>
-        <w:t xml:space="preserve"> </w:t>
-      </w:r>
-      <w:r>
-        <w:rPr>
-          <w:lang w:val="hu-HU"/>
-        </w:rPr>
-        <w:t>(</w:t>
-      </w:r>
-      <w:proofErr w:type="spellStart"/>
-      <w:r>
-        <w:rPr>
-          <w:u w:val="single"/>
-          <w:lang w:val="hu-HU"/>
-        </w:rPr>
-        <w:t>felhasználóID</w:t>
-      </w:r>
-      <w:proofErr w:type="spellEnd"/>
-      <w:r>
-        <w:rPr>
-          <w:lang w:val="hu-HU"/>
-        </w:rPr>
-        <w:t>, név, email, jelszó, szerep, törzsvásárlói</w:t>
-      </w:r>
-      <w:r>
-        <w:rPr>
-          <w:lang w:val="hu-HU"/>
-        </w:rPr>
-        <w:t xml:space="preserve"> s</w:t>
-      </w:r>
-      <w:r>
-        <w:rPr>
-          <w:lang w:val="hu-HU"/>
-        </w:rPr>
-        <w:t>tátusz)</w:t>
-      </w:r>
+        <w:ind w:left="708"/>
+        <w:rPr>
+          <w:lang w:val="hu-HU"/>
+        </w:rPr>
+      </w:pPr>
     </w:p>
     <w:p>
       <w:pPr>
-        <w:rPr>
-          <w:color w:val="FF0000"/>
-          <w:lang w:val="hu-HU"/>
-        </w:rPr>
-      </w:pPr>
-    </w:p>
-    <w:p>
-      <w:pPr>
+        <w:ind w:left="708"/>
         <w:rPr>
           <w:b/>
           <w:bCs/>
@@ -1913,37 +2161,22 @@
           <w:bCs/>
           <w:lang w:val="hu-HU"/>
         </w:rPr>
-        <w:t xml:space="preserve">1NF </w:t>
-      </w:r>
+        <w:t xml:space="preserve">Végső </w:t>
+      </w:r>
+      <w:proofErr w:type="gramStart"/>
       <w:r>
         <w:rPr>
           <w:b/>
           <w:bCs/>
           <w:lang w:val="hu-HU"/>
         </w:rPr>
-        <w:t>(csak a változások</w:t>
-      </w:r>
-      <w:proofErr w:type="gramStart"/>
-      <w:r>
-        <w:rPr>
-          <w:b/>
-          <w:bCs/>
-          <w:lang w:val="hu-HU"/>
-        </w:rPr>
-        <w:t xml:space="preserve">) </w:t>
-      </w:r>
-      <w:r>
-        <w:rPr>
-          <w:b/>
-          <w:bCs/>
-          <w:lang w:val="hu-HU"/>
-        </w:rPr>
-        <w:t>:</w:t>
+        <w:t>sémák :</w:t>
       </w:r>
       <w:proofErr w:type="gramEnd"/>
     </w:p>
     <w:p>
       <w:pPr>
+        <w:ind w:left="708"/>
         <w:rPr>
           <w:lang w:val="hu-HU"/>
         </w:rPr>
@@ -1954,7 +2187,6 @@
         </w:rPr>
         <w:t>Könyv (</w:t>
       </w:r>
-      <w:proofErr w:type="spellStart"/>
       <w:r>
         <w:rPr>
           <w:u w:val="single"/>
@@ -1976,14 +2208,12 @@
         </w:rPr>
         <w:t>ID</w:t>
       </w:r>
-      <w:proofErr w:type="spellEnd"/>
       <w:r>
         <w:rPr>
           <w:lang w:val="hu-HU"/>
         </w:rPr>
         <w:t xml:space="preserve">, </w:t>
       </w:r>
-      <w:proofErr w:type="spellStart"/>
       <w:r>
         <w:rPr>
           <w:i/>
@@ -1992,7 +2222,6 @@
         </w:rPr>
         <w:t>kiadóID</w:t>
       </w:r>
-      <w:proofErr w:type="spellEnd"/>
       <w:r>
         <w:rPr>
           <w:lang w:val="hu-HU"/>
@@ -2002,157 +2231,254 @@
     </w:p>
     <w:p>
       <w:pPr>
-        <w:rPr>
-          <w:lang w:val="hu-HU"/>
-        </w:rPr>
-      </w:pPr>
-      <w:r>
-        <w:rPr>
-          <w:lang w:val="hu-HU"/>
-        </w:rPr>
-        <w:t>Szerzés (</w:t>
-      </w:r>
-      <w:proofErr w:type="spellStart"/>
+        <w:ind w:left="708"/>
+        <w:rPr>
+          <w:lang w:val="hu-HU"/>
+        </w:rPr>
+      </w:pPr>
+      <w:r>
+        <w:rPr>
+          <w:lang w:val="hu-HU"/>
+        </w:rPr>
+        <w:t>Szerző (</w:t>
+      </w:r>
       <w:r>
         <w:rPr>
           <w:u w:val="single"/>
           <w:lang w:val="hu-HU"/>
         </w:rPr>
-        <w:t>könyvID</w:t>
-      </w:r>
-      <w:proofErr w:type="spellEnd"/>
-      <w:r>
-        <w:rPr>
-          <w:lang w:val="hu-HU"/>
-        </w:rPr>
-        <w:t xml:space="preserve">, </w:t>
-      </w:r>
-      <w:proofErr w:type="spellStart"/>
-      <w:r>
-        <w:rPr>
-          <w:u w:val="single"/>
-          <w:lang w:val="hu-HU"/>
-        </w:rPr>
         <w:t>szerzőID</w:t>
       </w:r>
-      <w:proofErr w:type="spellEnd"/>
-      <w:r>
-        <w:rPr>
-          <w:lang w:val="hu-HU"/>
-        </w:rPr>
-        <w:t>)</w:t>
+      <w:r>
+        <w:rPr>
+          <w:lang w:val="hu-HU"/>
+        </w:rPr>
+        <w:t>, név)</w:t>
       </w:r>
     </w:p>
     <w:p>
       <w:pPr>
-        <w:rPr>
-          <w:lang w:val="hu-HU"/>
-        </w:rPr>
-      </w:pPr>
+        <w:ind w:left="708"/>
+        <w:rPr>
+          <w:lang w:val="hu-HU"/>
+        </w:rPr>
+      </w:pPr>
+      <w:r>
+        <w:rPr>
+          <w:lang w:val="hu-HU"/>
+        </w:rPr>
+        <w:t>Szerzés (</w:t>
+      </w:r>
+      <w:r>
+        <w:rPr>
+          <w:u w:val="single"/>
+          <w:lang w:val="hu-HU"/>
+        </w:rPr>
+        <w:t>könyvID</w:t>
+      </w:r>
+      <w:r>
+        <w:rPr>
+          <w:lang w:val="hu-HU"/>
+        </w:rPr>
+        <w:t xml:space="preserve">, </w:t>
+      </w:r>
+      <w:r>
+        <w:rPr>
+          <w:u w:val="single"/>
+          <w:lang w:val="hu-HU"/>
+        </w:rPr>
+        <w:t>szerzőID</w:t>
+      </w:r>
+      <w:r>
+        <w:rPr>
+          <w:lang w:val="hu-HU"/>
+        </w:rPr>
+        <w:t>)</w:t>
+      </w:r>
     </w:p>
     <w:p>
       <w:pPr>
-        <w:rPr>
-          <w:lang w:val="hu-HU"/>
-        </w:rPr>
-      </w:pPr>
-      <w:r>
-        <w:rPr>
-          <w:b/>
-          <w:bCs/>
-          <w:lang w:val="hu-HU"/>
-        </w:rPr>
-        <w:t>2</w:t>
-      </w:r>
-      <w:proofErr w:type="gramStart"/>
-      <w:r>
-        <w:rPr>
-          <w:b/>
-          <w:bCs/>
-          <w:lang w:val="hu-HU"/>
-        </w:rPr>
-        <w:t>NF :</w:t>
-      </w:r>
-      <w:proofErr w:type="gramEnd"/>
-      <w:r>
-        <w:rPr>
-          <w:lang w:val="hu-HU"/>
-        </w:rPr>
-        <w:t xml:space="preserve"> teljesül</w:t>
+        <w:ind w:left="708"/>
+        <w:rPr>
+          <w:lang w:val="hu-HU"/>
+        </w:rPr>
+      </w:pPr>
+      <w:r>
+        <w:rPr>
+          <w:lang w:val="hu-HU"/>
+        </w:rPr>
+        <w:t>Kiadó (</w:t>
+      </w:r>
+      <w:r>
+        <w:rPr>
+          <w:u w:val="single"/>
+          <w:lang w:val="hu-HU"/>
+        </w:rPr>
+        <w:t>kiadóID</w:t>
+      </w:r>
+      <w:r>
+        <w:rPr>
+          <w:lang w:val="hu-HU"/>
+        </w:rPr>
+        <w:t>, név)</w:t>
       </w:r>
     </w:p>
     <w:p>
       <w:pPr>
-        <w:rPr>
-          <w:lang w:val="hu-HU"/>
-        </w:rPr>
-      </w:pPr>
+        <w:ind w:left="708"/>
+        <w:rPr>
+          <w:lang w:val="hu-HU"/>
+        </w:rPr>
+      </w:pPr>
+      <w:r>
+        <w:rPr>
+          <w:lang w:val="hu-HU"/>
+        </w:rPr>
+        <w:t>Készlet (</w:t>
+      </w:r>
+      <w:r>
+        <w:rPr>
+          <w:u w:val="single"/>
+          <w:lang w:val="hu-HU"/>
+        </w:rPr>
+        <w:t>könyvID</w:t>
+      </w:r>
+      <w:r>
+        <w:rPr>
+          <w:lang w:val="hu-HU"/>
+        </w:rPr>
+        <w:t>,</w:t>
+      </w:r>
+      <w:r>
+        <w:rPr>
+          <w:i/>
+          <w:iCs/>
+          <w:lang w:val="hu-HU"/>
+        </w:rPr>
+        <w:t xml:space="preserve"> </w:t>
+      </w:r>
+      <w:r>
+        <w:rPr>
+          <w:u w:val="single"/>
+          <w:lang w:val="hu-HU"/>
+        </w:rPr>
+        <w:t>áruházID</w:t>
+      </w:r>
+      <w:r>
+        <w:rPr>
+          <w:lang w:val="hu-HU"/>
+        </w:rPr>
+        <w:t>, mennyiség)</w:t>
+      </w:r>
     </w:p>
     <w:p>
       <w:pPr>
-        <w:rPr>
-          <w:lang w:val="hu-HU"/>
-        </w:rPr>
-      </w:pPr>
-      <w:r>
-        <w:rPr>
-          <w:b/>
-          <w:bCs/>
-          <w:lang w:val="hu-HU"/>
-        </w:rPr>
-        <w:t>3</w:t>
-      </w:r>
-      <w:proofErr w:type="gramStart"/>
-      <w:r>
-        <w:rPr>
-          <w:b/>
-          <w:bCs/>
-          <w:lang w:val="hu-HU"/>
-        </w:rPr>
-        <w:t>NF :</w:t>
-      </w:r>
-      <w:proofErr w:type="gramEnd"/>
-      <w:r>
-        <w:rPr>
-          <w:lang w:val="hu-HU"/>
-        </w:rPr>
-        <w:t xml:space="preserve"> teljesül</w:t>
+        <w:ind w:left="708"/>
+        <w:rPr>
+          <w:lang w:val="hu-HU"/>
+        </w:rPr>
+      </w:pPr>
+      <w:r>
+        <w:rPr>
+          <w:lang w:val="hu-HU"/>
+        </w:rPr>
+        <w:t>Áruház (</w:t>
+      </w:r>
+      <w:r>
+        <w:rPr>
+          <w:u w:val="single"/>
+          <w:lang w:val="hu-HU"/>
+        </w:rPr>
+        <w:t>cím</w:t>
+      </w:r>
+      <w:r>
+        <w:rPr>
+          <w:lang w:val="hu-HU"/>
+        </w:rPr>
+        <w:t>, név)</w:t>
       </w:r>
     </w:p>
     <w:p>
       <w:pPr>
-        <w:rPr>
-          <w:lang w:val="hu-HU"/>
-        </w:rPr>
-      </w:pPr>
+        <w:ind w:left="708"/>
+        <w:rPr>
+          <w:lang w:val="hu-HU"/>
+        </w:rPr>
+      </w:pPr>
+      <w:r>
+        <w:rPr>
+          <w:lang w:val="hu-HU"/>
+        </w:rPr>
+        <w:t>Vásárlás (</w:t>
+      </w:r>
+      <w:r>
+        <w:rPr>
+          <w:u w:val="single"/>
+          <w:lang w:val="hu-HU"/>
+        </w:rPr>
+        <w:t>vásárlásID</w:t>
+      </w:r>
+      <w:r>
+        <w:rPr>
+          <w:lang w:val="hu-HU"/>
+        </w:rPr>
+        <w:t xml:space="preserve">, </w:t>
+      </w:r>
+      <w:r>
+        <w:rPr>
+          <w:i/>
+          <w:iCs/>
+          <w:lang w:val="hu-HU"/>
+        </w:rPr>
+        <w:t>felhasználóID</w:t>
+      </w:r>
+      <w:r>
+        <w:rPr>
+          <w:lang w:val="hu-HU"/>
+        </w:rPr>
+        <w:t xml:space="preserve">, </w:t>
+      </w:r>
+      <w:r>
+        <w:rPr>
+          <w:i/>
+          <w:iCs/>
+          <w:lang w:val="hu-HU"/>
+        </w:rPr>
+        <w:t>könyvID</w:t>
+      </w:r>
+      <w:r>
+        <w:rPr>
+          <w:lang w:val="hu-HU"/>
+        </w:rPr>
+        <w:t>, szállítási cím, mennyiség, dátum)</w:t>
+      </w:r>
     </w:p>
     <w:p>
       <w:pPr>
-        <w:rPr>
-          <w:b/>
-          <w:bCs/>
-          <w:lang w:val="hu-HU"/>
-        </w:rPr>
-      </w:pPr>
-      <w:r>
-        <w:rPr>
-          <w:b/>
-          <w:bCs/>
-          <w:lang w:val="hu-HU"/>
-        </w:rPr>
-        <w:lastRenderedPageBreak/>
-        <w:t xml:space="preserve">Végső </w:t>
-      </w:r>
-      <w:proofErr w:type="gramStart"/>
-      <w:r>
-        <w:rPr>
-          <w:b/>
-          <w:bCs/>
-          <w:lang w:val="hu-HU"/>
-        </w:rPr>
-        <w:t>sémák :</w:t>
-      </w:r>
-      <w:proofErr w:type="gramEnd"/>
+        <w:ind w:left="708"/>
+        <w:rPr>
+          <w:lang w:val="hu-HU"/>
+        </w:rPr>
+      </w:pPr>
+      <w:r>
+        <w:rPr>
+          <w:lang w:val="hu-HU"/>
+        </w:rPr>
+        <w:t>Felhasználó (</w:t>
+      </w:r>
+      <w:r>
+        <w:rPr>
+          <w:u w:val="single"/>
+          <w:lang w:val="hu-HU"/>
+        </w:rPr>
+        <w:t>felhasználóID</w:t>
+      </w:r>
+      <w:r>
+        <w:rPr>
+          <w:lang w:val="hu-HU"/>
+        </w:rPr>
+        <w:t>, név, email, jelszó, szerep, törzsvásárlóiStátusz)</w:t>
+      </w:r>
     </w:p>
     <w:p>
       <w:pPr>
@@ -2160,57 +2486,6 @@
           <w:lang w:val="hu-HU"/>
         </w:rPr>
       </w:pPr>
-      <w:r>
-        <w:rPr>
-          <w:lang w:val="hu-HU"/>
-        </w:rPr>
-        <w:t>Könyv (</w:t>
-      </w:r>
-      <w:proofErr w:type="spellStart"/>
-      <w:r>
-        <w:rPr>
-          <w:u w:val="single"/>
-          <w:lang w:val="hu-HU"/>
-        </w:rPr>
-        <w:t>k</w:t>
-      </w:r>
-      <w:r>
-        <w:rPr>
-          <w:u w:val="single"/>
-          <w:lang w:val="hu-HU"/>
-        </w:rPr>
-        <w:t>önyv</w:t>
-      </w:r>
-      <w:r>
-        <w:rPr>
-          <w:u w:val="single"/>
-          <w:lang w:val="hu-HU"/>
-        </w:rPr>
-        <w:t>ID</w:t>
-      </w:r>
-      <w:proofErr w:type="spellEnd"/>
-      <w:r>
-        <w:rPr>
-          <w:lang w:val="hu-HU"/>
-        </w:rPr>
-        <w:t xml:space="preserve">, </w:t>
-      </w:r>
-      <w:proofErr w:type="spellStart"/>
-      <w:r>
-        <w:rPr>
-          <w:i/>
-          <w:iCs/>
-          <w:lang w:val="hu-HU"/>
-        </w:rPr>
-        <w:t>kiadóID</w:t>
-      </w:r>
-      <w:proofErr w:type="spellEnd"/>
-      <w:r>
-        <w:rPr>
-          <w:lang w:val="hu-HU"/>
-        </w:rPr>
-        <w:t>, cím, leírás, nyelv, oldalszám, műfaj, alműfaj, ár)</w:t>
-      </w:r>
     </w:p>
     <w:p>
       <w:pPr>
@@ -2218,313 +2493,16 @@
           <w:lang w:val="hu-HU"/>
         </w:rPr>
       </w:pPr>
-      <w:r>
-        <w:rPr>
-          <w:lang w:val="hu-HU"/>
-        </w:rPr>
-        <w:t>Szerző (</w:t>
-      </w:r>
-      <w:proofErr w:type="spellStart"/>
-      <w:r>
-        <w:rPr>
-          <w:u w:val="single"/>
-          <w:lang w:val="hu-HU"/>
-        </w:rPr>
-        <w:t>szerzőID</w:t>
-      </w:r>
-      <w:proofErr w:type="spellEnd"/>
-      <w:r>
-        <w:rPr>
-          <w:lang w:val="hu-HU"/>
-        </w:rPr>
-        <w:t>, név)</w:t>
-      </w:r>
     </w:p>
     <w:p>
       <w:pPr>
-        <w:rPr>
-          <w:lang w:val="hu-HU"/>
-        </w:rPr>
-      </w:pPr>
-      <w:r>
-        <w:rPr>
-          <w:lang w:val="hu-HU"/>
-        </w:rPr>
-        <w:t>Szerzés (</w:t>
-      </w:r>
-      <w:proofErr w:type="spellStart"/>
-      <w:r>
-        <w:rPr>
-          <w:u w:val="single"/>
-          <w:lang w:val="hu-HU"/>
-        </w:rPr>
-        <w:t>könyvID</w:t>
-      </w:r>
-      <w:proofErr w:type="spellEnd"/>
-      <w:r>
-        <w:rPr>
-          <w:lang w:val="hu-HU"/>
-        </w:rPr>
-        <w:t xml:space="preserve">, </w:t>
-      </w:r>
-      <w:proofErr w:type="spellStart"/>
-      <w:r>
-        <w:rPr>
-          <w:u w:val="single"/>
-          <w:lang w:val="hu-HU"/>
-        </w:rPr>
-        <w:t>szerzőID</w:t>
-      </w:r>
-      <w:proofErr w:type="spellEnd"/>
-      <w:r>
-        <w:rPr>
-          <w:lang w:val="hu-HU"/>
-        </w:rPr>
-        <w:t>)</w:t>
-      </w:r>
-    </w:p>
-    <w:p>
-      <w:pPr>
-        <w:rPr>
-          <w:lang w:val="hu-HU"/>
-        </w:rPr>
-      </w:pPr>
-      <w:r>
-        <w:rPr>
-          <w:lang w:val="hu-HU"/>
-        </w:rPr>
-        <w:t>Kiadó (</w:t>
-      </w:r>
-      <w:proofErr w:type="spellStart"/>
-      <w:r>
-        <w:rPr>
-          <w:u w:val="single"/>
-          <w:lang w:val="hu-HU"/>
-        </w:rPr>
-        <w:t>kiadóID</w:t>
-      </w:r>
-      <w:proofErr w:type="spellEnd"/>
-      <w:r>
-        <w:rPr>
-          <w:lang w:val="hu-HU"/>
-        </w:rPr>
-        <w:t>, név)</w:t>
-      </w:r>
-    </w:p>
-    <w:p>
-      <w:pPr>
-        <w:rPr>
-          <w:lang w:val="hu-HU"/>
-        </w:rPr>
-      </w:pPr>
-      <w:r>
-        <w:rPr>
-          <w:lang w:val="hu-HU"/>
-        </w:rPr>
-        <w:t>Készlet (</w:t>
-      </w:r>
-      <w:proofErr w:type="spellStart"/>
-      <w:r>
-        <w:rPr>
-          <w:u w:val="single"/>
-          <w:lang w:val="hu-HU"/>
-        </w:rPr>
-        <w:t>könyvID</w:t>
-      </w:r>
-      <w:proofErr w:type="spellEnd"/>
-      <w:r>
-        <w:rPr>
-          <w:lang w:val="hu-HU"/>
-        </w:rPr>
-        <w:t>,</w:t>
-      </w:r>
-      <w:r>
-        <w:rPr>
-          <w:i/>
-          <w:iCs/>
-          <w:lang w:val="hu-HU"/>
-        </w:rPr>
-        <w:t xml:space="preserve"> </w:t>
-      </w:r>
-      <w:proofErr w:type="spellStart"/>
-      <w:r>
-        <w:rPr>
-          <w:u w:val="single"/>
-          <w:lang w:val="hu-HU"/>
-        </w:rPr>
-        <w:t>áruházID</w:t>
-      </w:r>
-      <w:proofErr w:type="spellEnd"/>
-      <w:r>
-        <w:rPr>
-          <w:lang w:val="hu-HU"/>
-        </w:rPr>
-        <w:t>, mennyiség)</w:t>
-      </w:r>
-    </w:p>
-    <w:p>
-      <w:pPr>
-        <w:rPr>
-          <w:lang w:val="hu-HU"/>
-        </w:rPr>
-      </w:pPr>
-      <w:r>
-        <w:rPr>
-          <w:lang w:val="hu-HU"/>
-        </w:rPr>
-        <w:t>Áruház (</w:t>
-      </w:r>
-      <w:proofErr w:type="spellStart"/>
-      <w:r>
-        <w:rPr>
-          <w:u w:val="single"/>
-          <w:lang w:val="hu-HU"/>
-        </w:rPr>
-        <w:t>áruházID</w:t>
-      </w:r>
-      <w:proofErr w:type="spellEnd"/>
-      <w:r>
-        <w:rPr>
-          <w:lang w:val="hu-HU"/>
-        </w:rPr>
-        <w:t>, név, cím)</w:t>
-      </w:r>
-    </w:p>
-    <w:p>
-      <w:pPr>
-        <w:rPr>
-          <w:lang w:val="hu-HU"/>
-        </w:rPr>
-      </w:pPr>
-      <w:r>
-        <w:rPr>
-          <w:lang w:val="hu-HU"/>
-        </w:rPr>
-        <w:t>Vásárlás (</w:t>
-      </w:r>
-      <w:proofErr w:type="spellStart"/>
-      <w:r>
-        <w:rPr>
-          <w:u w:val="single"/>
-          <w:lang w:val="hu-HU"/>
-        </w:rPr>
-        <w:t>vásárlásID</w:t>
-      </w:r>
-      <w:proofErr w:type="spellEnd"/>
-      <w:r>
-        <w:rPr>
-          <w:lang w:val="hu-HU"/>
-        </w:rPr>
-        <w:t xml:space="preserve">, </w:t>
-      </w:r>
-      <w:proofErr w:type="spellStart"/>
-      <w:r>
-        <w:rPr>
-          <w:i/>
-          <w:iCs/>
-          <w:lang w:val="hu-HU"/>
-        </w:rPr>
-        <w:t>felhasználóID</w:t>
-      </w:r>
-      <w:proofErr w:type="spellEnd"/>
-      <w:r>
-        <w:rPr>
-          <w:lang w:val="hu-HU"/>
-        </w:rPr>
-        <w:t xml:space="preserve">, </w:t>
-      </w:r>
-      <w:proofErr w:type="spellStart"/>
-      <w:r>
-        <w:rPr>
-          <w:i/>
-          <w:iCs/>
-          <w:lang w:val="hu-HU"/>
-        </w:rPr>
-        <w:t>könyvID</w:t>
-      </w:r>
-      <w:proofErr w:type="spellEnd"/>
-      <w:r>
-        <w:rPr>
-          <w:lang w:val="hu-HU"/>
-        </w:rPr>
-        <w:t>, szállítási cím, mennyiség, dátum)</w:t>
-      </w:r>
-    </w:p>
-    <w:p>
-      <w:pPr>
-        <w:rPr>
-          <w:lang w:val="hu-HU"/>
-        </w:rPr>
-      </w:pPr>
-      <w:r>
-        <w:rPr>
-          <w:lang w:val="hu-HU"/>
-        </w:rPr>
-        <w:t>Felhasználó (</w:t>
-      </w:r>
-      <w:proofErr w:type="spellStart"/>
-      <w:r>
-        <w:rPr>
-          <w:u w:val="single"/>
-          <w:lang w:val="hu-HU"/>
-        </w:rPr>
-        <w:t>felhasználóID</w:t>
-      </w:r>
-      <w:proofErr w:type="spellEnd"/>
-      <w:r>
-        <w:rPr>
-          <w:lang w:val="hu-HU"/>
-        </w:rPr>
-        <w:t xml:space="preserve">, név, email, jelszó, szerep, </w:t>
-      </w:r>
-      <w:proofErr w:type="spellStart"/>
-      <w:r>
-        <w:rPr>
-          <w:lang w:val="hu-HU"/>
-        </w:rPr>
-        <w:t>törzsvásárlóiStátusz</w:t>
-      </w:r>
-      <w:proofErr w:type="spellEnd"/>
-      <w:r>
-        <w:rPr>
-          <w:lang w:val="hu-HU"/>
-        </w:rPr>
-        <w:t>)</w:t>
-      </w:r>
-    </w:p>
-    <w:p>
-      <w:pPr>
-        <w:rPr>
-          <w:lang w:val="hu-HU"/>
-        </w:rPr>
-      </w:pPr>
-    </w:p>
-    <w:p>
-      <w:pPr>
-        <w:rPr>
-          <w:lang w:val="hu-HU"/>
-        </w:rPr>
-      </w:pPr>
-    </w:p>
-    <w:p>
-      <w:pPr>
         <w:pStyle w:val="Cmsor2"/>
       </w:pPr>
-      <w:proofErr w:type="spellStart"/>
-      <w:r>
-        <w:t>Táblák</w:t>
-      </w:r>
-      <w:proofErr w:type="spellEnd"/>
-      <w:r>
-        <w:t xml:space="preserve"> </w:t>
-      </w:r>
-      <w:proofErr w:type="spellStart"/>
-      <w:r>
-        <w:t>leírása</w:t>
-      </w:r>
-      <w:proofErr w:type="spellEnd"/>
-      <w:r>
-        <w:t>:</w:t>
+      <w:r>
+        <w:t xml:space="preserve">Táblák </w:t>
+      </w:r>
+      <w:r>
+        <w:t>leírása:</w:t>
       </w:r>
     </w:p>
     <w:p>
@@ -2668,14 +2646,12 @@
                 <w:lang w:val="hu-HU"/>
               </w:rPr>
             </w:pPr>
-            <w:proofErr w:type="spellStart"/>
             <w:r>
               <w:rPr>
                 <w:lang w:val="hu-HU"/>
               </w:rPr>
               <w:t>id</w:t>
             </w:r>
-            <w:proofErr w:type="spellEnd"/>
           </w:p>
         </w:tc>
         <w:tc>
@@ -2733,14 +2709,12 @@
                 <w:lang w:val="hu-HU"/>
               </w:rPr>
             </w:pPr>
-            <w:proofErr w:type="spellStart"/>
             <w:r>
               <w:rPr>
                 <w:lang w:val="hu-HU"/>
               </w:rPr>
               <w:t>cim</w:t>
             </w:r>
-            <w:proofErr w:type="spellEnd"/>
           </w:p>
         </w:tc>
         <w:tc>
@@ -2798,14 +2772,12 @@
                 <w:lang w:val="hu-HU"/>
               </w:rPr>
             </w:pPr>
-            <w:proofErr w:type="spellStart"/>
             <w:r>
               <w:rPr>
                 <w:lang w:val="hu-HU"/>
               </w:rPr>
               <w:t>szerzo_id</w:t>
             </w:r>
-            <w:proofErr w:type="spellEnd"/>
           </w:p>
         </w:tc>
         <w:tc>
@@ -2869,14 +2841,12 @@
                 <w:lang w:val="hu-HU"/>
               </w:rPr>
             </w:pPr>
-            <w:proofErr w:type="spellStart"/>
             <w:r>
               <w:rPr>
                 <w:lang w:val="hu-HU"/>
               </w:rPr>
               <w:t>kiado_id</w:t>
             </w:r>
-            <w:proofErr w:type="spellEnd"/>
           </w:p>
         </w:tc>
         <w:tc>
@@ -3066,14 +3036,12 @@
                 <w:lang w:val="hu-HU"/>
               </w:rPr>
             </w:pPr>
-            <w:proofErr w:type="spellStart"/>
             <w:r>
               <w:rPr>
                 <w:lang w:val="hu-HU"/>
               </w:rPr>
               <w:t>leiras_id</w:t>
             </w:r>
-            <w:proofErr w:type="spellEnd"/>
           </w:p>
         </w:tc>
         <w:tc>
@@ -3137,14 +3105,12 @@
                 <w:lang w:val="hu-HU"/>
               </w:rPr>
             </w:pPr>
-            <w:proofErr w:type="spellStart"/>
             <w:r>
               <w:rPr>
                 <w:lang w:val="hu-HU"/>
               </w:rPr>
               <w:t>ar</w:t>
             </w:r>
-            <w:proofErr w:type="spellEnd"/>
           </w:p>
         </w:tc>
         <w:tc>
@@ -3321,14 +3287,12 @@
                 <w:lang w:val="hu-HU"/>
               </w:rPr>
             </w:pPr>
-            <w:proofErr w:type="spellStart"/>
             <w:r>
               <w:rPr>
                 <w:lang w:val="hu-HU"/>
               </w:rPr>
               <w:t>id</w:t>
             </w:r>
-            <w:proofErr w:type="spellEnd"/>
           </w:p>
         </w:tc>
         <w:tc>
@@ -3386,14 +3350,12 @@
                 <w:lang w:val="hu-HU"/>
               </w:rPr>
             </w:pPr>
-            <w:proofErr w:type="spellStart"/>
             <w:r>
               <w:rPr>
                 <w:lang w:val="hu-HU"/>
               </w:rPr>
               <w:t>mufaj_nev</w:t>
             </w:r>
-            <w:proofErr w:type="spellEnd"/>
           </w:p>
         </w:tc>
         <w:tc>
@@ -3570,14 +3532,12 @@
                 <w:lang w:val="hu-HU"/>
               </w:rPr>
             </w:pPr>
-            <w:proofErr w:type="spellStart"/>
             <w:r>
               <w:rPr>
                 <w:lang w:val="hu-HU"/>
               </w:rPr>
               <w:t>id</w:t>
             </w:r>
-            <w:proofErr w:type="spellEnd"/>
           </w:p>
         </w:tc>
         <w:tc>
@@ -3635,14 +3595,12 @@
                 <w:lang w:val="hu-HU"/>
               </w:rPr>
             </w:pPr>
-            <w:proofErr w:type="spellStart"/>
             <w:r>
               <w:rPr>
                 <w:lang w:val="hu-HU"/>
               </w:rPr>
               <w:t>mufaj_id</w:t>
             </w:r>
-            <w:proofErr w:type="spellEnd"/>
           </w:p>
         </w:tc>
         <w:tc>
@@ -3700,14 +3658,12 @@
                 <w:lang w:val="hu-HU"/>
               </w:rPr>
             </w:pPr>
-            <w:proofErr w:type="spellStart"/>
             <w:r>
               <w:rPr>
                 <w:lang w:val="hu-HU"/>
               </w:rPr>
               <w:t>almufaj_nev</w:t>
             </w:r>
-            <w:proofErr w:type="spellEnd"/>
           </w:p>
         </w:tc>
         <w:tc>
@@ -3884,14 +3840,12 @@
                 <w:lang w:val="hu-HU"/>
               </w:rPr>
             </w:pPr>
-            <w:proofErr w:type="spellStart"/>
             <w:r>
               <w:rPr>
                 <w:lang w:val="hu-HU"/>
               </w:rPr>
               <w:t>id</w:t>
             </w:r>
-            <w:proofErr w:type="spellEnd"/>
           </w:p>
         </w:tc>
         <w:tc>
@@ -3949,14 +3903,12 @@
                 <w:lang w:val="hu-HU"/>
               </w:rPr>
             </w:pPr>
-            <w:proofErr w:type="spellStart"/>
             <w:r>
               <w:rPr>
                 <w:lang w:val="hu-HU"/>
               </w:rPr>
               <w:t>szerzo_nev</w:t>
             </w:r>
-            <w:proofErr w:type="spellEnd"/>
           </w:p>
         </w:tc>
         <w:tc>
@@ -4037,7 +3989,6 @@
                 <w:b/>
                 <w:lang w:val="hu-HU"/>
               </w:rPr>
-              <w:lastRenderedPageBreak/>
               <w:t>KIADÓ</w:t>
             </w:r>
           </w:p>
@@ -4134,14 +4085,12 @@
                 <w:lang w:val="hu-HU"/>
               </w:rPr>
             </w:pPr>
-            <w:proofErr w:type="spellStart"/>
             <w:r>
               <w:rPr>
                 <w:lang w:val="hu-HU"/>
               </w:rPr>
               <w:t>id</w:t>
             </w:r>
-            <w:proofErr w:type="spellEnd"/>
           </w:p>
         </w:tc>
         <w:tc>
@@ -4211,14 +4160,12 @@
                 <w:lang w:val="hu-HU"/>
               </w:rPr>
             </w:pPr>
-            <w:proofErr w:type="spellStart"/>
             <w:r>
               <w:rPr>
                 <w:lang w:val="hu-HU"/>
               </w:rPr>
               <w:t>kiado_nev</w:t>
             </w:r>
-            <w:proofErr w:type="spellEnd"/>
           </w:p>
         </w:tc>
         <w:tc>
@@ -4409,14 +4356,12 @@
                 <w:lang w:val="hu-HU"/>
               </w:rPr>
             </w:pPr>
-            <w:proofErr w:type="spellStart"/>
             <w:r>
               <w:rPr>
                 <w:lang w:val="hu-HU"/>
               </w:rPr>
               <w:t>id</w:t>
             </w:r>
-            <w:proofErr w:type="spellEnd"/>
           </w:p>
         </w:tc>
         <w:tc>
@@ -4473,14 +4418,12 @@
                 <w:lang w:val="hu-HU"/>
               </w:rPr>
             </w:pPr>
-            <w:proofErr w:type="spellStart"/>
             <w:r>
               <w:rPr>
                 <w:lang w:val="hu-HU"/>
               </w:rPr>
               <w:t>leiras</w:t>
             </w:r>
-            <w:proofErr w:type="spellEnd"/>
           </w:p>
         </w:tc>
         <w:tc>
@@ -4658,14 +4601,12 @@
                 <w:lang w:val="hu-HU"/>
               </w:rPr>
             </w:pPr>
-            <w:proofErr w:type="spellStart"/>
             <w:r>
               <w:rPr>
                 <w:lang w:val="hu-HU"/>
               </w:rPr>
               <w:t>id</w:t>
             </w:r>
-            <w:proofErr w:type="spellEnd"/>
           </w:p>
         </w:tc>
         <w:tc>
@@ -4735,14 +4676,12 @@
                 <w:lang w:val="hu-HU"/>
               </w:rPr>
             </w:pPr>
-            <w:proofErr w:type="spellStart"/>
             <w:r>
               <w:rPr>
                 <w:lang w:val="hu-HU"/>
               </w:rPr>
               <w:t>nev</w:t>
             </w:r>
-            <w:proofErr w:type="spellEnd"/>
           </w:p>
         </w:tc>
         <w:tc>
@@ -4863,14 +4802,12 @@
                 <w:lang w:val="hu-HU"/>
               </w:rPr>
             </w:pPr>
-            <w:proofErr w:type="spellStart"/>
             <w:r>
               <w:rPr>
                 <w:lang w:val="hu-HU"/>
               </w:rPr>
               <w:t>jelszo</w:t>
             </w:r>
-            <w:proofErr w:type="spellEnd"/>
           </w:p>
         </w:tc>
         <w:tc>
@@ -4907,35 +4844,7 @@
               <w:rPr>
                 <w:lang w:val="hu-HU"/>
               </w:rPr>
-              <w:t xml:space="preserve">A felhasználó </w:t>
-            </w:r>
-            <w:proofErr w:type="spellStart"/>
-            <w:r>
-              <w:rPr>
-                <w:lang w:val="hu-HU"/>
-              </w:rPr>
-              <w:t>jelszava</w:t>
-            </w:r>
-            <w:proofErr w:type="spellEnd"/>
-            <w:r>
-              <w:rPr>
-                <w:lang w:val="hu-HU"/>
-              </w:rPr>
-              <w:t xml:space="preserve"> (</w:t>
-            </w:r>
-            <w:proofErr w:type="spellStart"/>
-            <w:r>
-              <w:rPr>
-                <w:lang w:val="hu-HU"/>
-              </w:rPr>
-              <w:t>hashelve</w:t>
-            </w:r>
-            <w:proofErr w:type="spellEnd"/>
-            <w:r>
-              <w:rPr>
-                <w:lang w:val="hu-HU"/>
-              </w:rPr>
-              <w:t>)</w:t>
+              <w:t>A felhasználó jelszava (hashelve)</w:t>
             </w:r>
           </w:p>
         </w:tc>
@@ -4956,14 +4865,12 @@
                 <w:lang w:val="hu-HU"/>
               </w:rPr>
             </w:pPr>
-            <w:proofErr w:type="spellStart"/>
             <w:r>
               <w:rPr>
                 <w:lang w:val="hu-HU"/>
               </w:rPr>
               <w:t>torzsvasarlo</w:t>
             </w:r>
-            <w:proofErr w:type="spellEnd"/>
           </w:p>
         </w:tc>
         <w:tc>
@@ -4977,14 +4884,12 @@
                 <w:lang w:val="hu-HU"/>
               </w:rPr>
             </w:pPr>
-            <w:proofErr w:type="spellStart"/>
             <w:r>
               <w:rPr>
                 <w:lang w:val="hu-HU"/>
               </w:rPr>
               <w:t>Bool</w:t>
             </w:r>
-            <w:proofErr w:type="spellEnd"/>
           </w:p>
         </w:tc>
         <w:tc>
@@ -5023,14 +4928,12 @@
                 <w:lang w:val="hu-HU"/>
               </w:rPr>
             </w:pPr>
-            <w:proofErr w:type="spellStart"/>
             <w:r>
               <w:rPr>
                 <w:lang w:val="hu-HU"/>
               </w:rPr>
               <w:t>admin</w:t>
             </w:r>
-            <w:proofErr w:type="spellEnd"/>
           </w:p>
         </w:tc>
         <w:tc>
@@ -5044,14 +4947,12 @@
                 <w:lang w:val="hu-HU"/>
               </w:rPr>
             </w:pPr>
-            <w:proofErr w:type="spellStart"/>
             <w:r>
               <w:rPr>
                 <w:lang w:val="hu-HU"/>
               </w:rPr>
               <w:t>Bool</w:t>
             </w:r>
-            <w:proofErr w:type="spellEnd"/>
           </w:p>
         </w:tc>
         <w:tc>
@@ -5069,21 +4970,7 @@
               <w:rPr>
                 <w:lang w:val="hu-HU"/>
               </w:rPr>
-              <w:t xml:space="preserve">A felhasználó </w:t>
-            </w:r>
-            <w:proofErr w:type="spellStart"/>
-            <w:r>
-              <w:rPr>
-                <w:lang w:val="hu-HU"/>
-              </w:rPr>
-              <w:t>admin</w:t>
-            </w:r>
-            <w:proofErr w:type="spellEnd"/>
-            <w:r>
-              <w:rPr>
-                <w:lang w:val="hu-HU"/>
-              </w:rPr>
-              <w:t>?</w:t>
+              <w:t>A felhasználó admin?</w:t>
             </w:r>
           </w:p>
         </w:tc>
@@ -5223,14 +5110,12 @@
                 <w:lang w:val="hu-HU"/>
               </w:rPr>
             </w:pPr>
-            <w:proofErr w:type="spellStart"/>
             <w:r>
               <w:rPr>
                 <w:lang w:val="hu-HU"/>
               </w:rPr>
               <w:t>id</w:t>
             </w:r>
-            <w:proofErr w:type="spellEnd"/>
           </w:p>
         </w:tc>
         <w:tc>
@@ -5294,14 +5179,12 @@
                 <w:lang w:val="hu-HU"/>
               </w:rPr>
             </w:pPr>
-            <w:proofErr w:type="spellStart"/>
             <w:r>
               <w:rPr>
                 <w:lang w:val="hu-HU"/>
               </w:rPr>
               <w:t>cim</w:t>
             </w:r>
-            <w:proofErr w:type="spellEnd"/>
           </w:p>
         </w:tc>
         <w:tc>
@@ -5478,14 +5361,12 @@
                 <w:lang w:val="hu-HU"/>
               </w:rPr>
             </w:pPr>
-            <w:proofErr w:type="spellStart"/>
-            <w:r>
-              <w:rPr>
-                <w:lang w:val="hu-HU"/>
-              </w:rPr>
-              <w:t>id</w:t>
-            </w:r>
-            <w:proofErr w:type="spellEnd"/>
+            <w:r>
+              <w:rPr>
+                <w:lang w:val="hu-HU"/>
+              </w:rPr>
+              <w:t>aruhaz_id</w:t>
+            </w:r>
           </w:p>
         </w:tc>
         <w:tc>
@@ -5522,19 +5403,7 @@
               <w:rPr>
                 <w:lang w:val="hu-HU"/>
               </w:rPr>
-              <w:t xml:space="preserve">A </w:t>
-            </w:r>
-            <w:r>
-              <w:rPr>
-                <w:lang w:val="hu-HU"/>
-              </w:rPr>
-              <w:t>készletbejegyzés</w:t>
-            </w:r>
-            <w:r>
-              <w:rPr>
-                <w:lang w:val="hu-HU"/>
-              </w:rPr>
-              <w:t xml:space="preserve"> ID-ja, elsődleges kulcs </w:t>
+              <w:t>Az áruház ID-ja, amelyben a készlet található (külső kulcs)</w:t>
             </w:r>
           </w:p>
         </w:tc>
@@ -5555,14 +5424,12 @@
                 <w:lang w:val="hu-HU"/>
               </w:rPr>
             </w:pPr>
-            <w:proofErr w:type="spellStart"/>
-            <w:r>
-              <w:rPr>
-                <w:lang w:val="hu-HU"/>
-              </w:rPr>
-              <w:t>aruhaz_id</w:t>
-            </w:r>
-            <w:proofErr w:type="spellEnd"/>
+            <w:r>
+              <w:rPr>
+                <w:lang w:val="hu-HU"/>
+              </w:rPr>
+              <w:t>konyv_id</w:t>
+            </w:r>
           </w:p>
         </w:tc>
         <w:tc>
@@ -5599,7 +5466,7 @@
               <w:rPr>
                 <w:lang w:val="hu-HU"/>
               </w:rPr>
-              <w:t>Az áruház ID-ja, amelyben a készlet található (külső kulcs)</w:t>
+              <w:t>A könyv ID-ja, amelyről a bejegyzés készül</w:t>
             </w:r>
           </w:p>
         </w:tc>
@@ -5620,79 +5487,12 @@
                 <w:lang w:val="hu-HU"/>
               </w:rPr>
             </w:pPr>
-            <w:proofErr w:type="spellStart"/>
-            <w:r>
-              <w:rPr>
-                <w:lang w:val="hu-HU"/>
-              </w:rPr>
-              <w:t>konyv_id</w:t>
-            </w:r>
-            <w:proofErr w:type="spellEnd"/>
-          </w:p>
-        </w:tc>
-        <w:tc>
-          <w:tcPr>
-            <w:tcW w:w="3061" w:type="dxa"/>
-            <w:vAlign w:val="center"/>
-          </w:tcPr>
-          <w:p>
-            <w:pPr>
-              <w:rPr>
-                <w:lang w:val="hu-HU"/>
-              </w:rPr>
-            </w:pPr>
-            <w:r>
-              <w:rPr>
-                <w:lang w:val="hu-HU"/>
-              </w:rPr>
-              <w:t>Szám</w:t>
-            </w:r>
-          </w:p>
-        </w:tc>
-        <w:tc>
-          <w:tcPr>
-            <w:tcW w:w="5034" w:type="dxa"/>
-            <w:vAlign w:val="center"/>
-          </w:tcPr>
-          <w:p>
-            <w:pPr>
-              <w:rPr>
-                <w:lang w:val="hu-HU"/>
-              </w:rPr>
-            </w:pPr>
-            <w:r>
-              <w:rPr>
-                <w:lang w:val="hu-HU"/>
-              </w:rPr>
-              <w:t>A könyv ID-ja, amelyről a bejegyzés készül</w:t>
-            </w:r>
-          </w:p>
-        </w:tc>
-      </w:tr>
-      <w:tr>
-        <w:trPr>
-          <w:trHeight w:val="439"/>
-          <w:jc w:val="center"/>
-        </w:trPr>
-        <w:tc>
-          <w:tcPr>
-            <w:tcW w:w="2273" w:type="dxa"/>
-            <w:vAlign w:val="center"/>
-          </w:tcPr>
-          <w:p>
-            <w:pPr>
-              <w:rPr>
-                <w:lang w:val="hu-HU"/>
-              </w:rPr>
-            </w:pPr>
-            <w:proofErr w:type="spellStart"/>
             <w:r>
               <w:rPr>
                 <w:lang w:val="hu-HU"/>
               </w:rPr>
               <w:t>mennyiseg</w:t>
             </w:r>
-            <w:proofErr w:type="spellEnd"/>
           </w:p>
         </w:tc>
         <w:tc>
@@ -5773,6 +5573,7 @@
                 <w:b/>
                 <w:lang w:val="hu-HU"/>
               </w:rPr>
+              <w:lastRenderedPageBreak/>
               <w:t>VÁSÁRLÁS</w:t>
             </w:r>
           </w:p>
@@ -5869,14 +5670,12 @@
                 <w:lang w:val="hu-HU"/>
               </w:rPr>
             </w:pPr>
-            <w:proofErr w:type="spellStart"/>
             <w:r>
               <w:rPr>
                 <w:lang w:val="hu-HU"/>
               </w:rPr>
               <w:t>id</w:t>
             </w:r>
-            <w:proofErr w:type="spellEnd"/>
           </w:p>
         </w:tc>
         <w:tc>
@@ -5946,14 +5745,12 @@
                 <w:lang w:val="hu-HU"/>
               </w:rPr>
             </w:pPr>
-            <w:proofErr w:type="spellStart"/>
             <w:r>
               <w:rPr>
                 <w:lang w:val="hu-HU"/>
               </w:rPr>
               <w:t>datum</w:t>
             </w:r>
-            <w:proofErr w:type="spellEnd"/>
           </w:p>
         </w:tc>
         <w:tc>
@@ -6017,15 +5814,12 @@
                 <w:lang w:val="hu-HU"/>
               </w:rPr>
             </w:pPr>
-            <w:proofErr w:type="spellStart"/>
-            <w:r>
-              <w:rPr>
-                <w:lang w:val="hu-HU"/>
-              </w:rPr>
-              <w:lastRenderedPageBreak/>
+            <w:r>
+              <w:rPr>
+                <w:lang w:val="hu-HU"/>
+              </w:rPr>
               <w:t>user_id</w:t>
             </w:r>
-            <w:proofErr w:type="spellEnd"/>
           </w:p>
         </w:tc>
         <w:tc>
@@ -6083,14 +5877,12 @@
                 <w:lang w:val="hu-HU"/>
               </w:rPr>
             </w:pPr>
-            <w:proofErr w:type="spellStart"/>
             <w:r>
               <w:rPr>
                 <w:lang w:val="hu-HU"/>
               </w:rPr>
               <w:t>konyv_id</w:t>
             </w:r>
-            <w:proofErr w:type="spellEnd"/>
           </w:p>
         </w:tc>
         <w:tc>
@@ -6148,14 +5940,12 @@
                 <w:lang w:val="hu-HU"/>
               </w:rPr>
             </w:pPr>
-            <w:proofErr w:type="spellStart"/>
             <w:r>
               <w:rPr>
                 <w:lang w:val="hu-HU"/>
               </w:rPr>
               <w:t>szallitasi_cim</w:t>
             </w:r>
-            <w:proofErr w:type="spellEnd"/>
           </w:p>
         </w:tc>
         <w:tc>
@@ -6213,14 +6003,12 @@
                 <w:lang w:val="hu-HU"/>
               </w:rPr>
             </w:pPr>
-            <w:proofErr w:type="spellStart"/>
             <w:r>
               <w:rPr>
                 <w:lang w:val="hu-HU"/>
               </w:rPr>
               <w:t>mennyiseg</w:t>
             </w:r>
-            <w:proofErr w:type="spellEnd"/>
           </w:p>
         </w:tc>
         <w:tc>
@@ -6268,19 +6056,9 @@
       <w:pPr>
         <w:pStyle w:val="Cmsor2"/>
       </w:pPr>
-      <w:proofErr w:type="spellStart"/>
-      <w:r>
-        <w:t>Szerep-funkció</w:t>
-      </w:r>
-      <w:proofErr w:type="spellEnd"/>
-      <w:r>
-        <w:t xml:space="preserve"> </w:t>
-      </w:r>
-      <w:proofErr w:type="spellStart"/>
-      <w:r>
-        <w:t>mátrix</w:t>
-      </w:r>
-      <w:proofErr w:type="spellEnd"/>
+      <w:r>
+        <w:t>Szerep-funkció mátrix</w:t>
+      </w:r>
       <w:r>
         <w:t>:</w:t>
       </w:r>
@@ -8818,21 +8596,8 @@
         <w:pStyle w:val="Cmsor2"/>
       </w:pPr>
       <w:r>
-        <w:t>Egyed-</w:t>
-      </w:r>
-      <w:proofErr w:type="spellStart"/>
-      <w:r>
-        <w:t>esemény</w:t>
-      </w:r>
-      <w:proofErr w:type="spellEnd"/>
-      <w:r>
-        <w:t xml:space="preserve"> </w:t>
-      </w:r>
-      <w:proofErr w:type="spellStart"/>
-      <w:r>
-        <w:t>mátrix</w:t>
-      </w:r>
-      <w:proofErr w:type="spellEnd"/>
+        <w:t>Egyed-esemény mátrix</w:t>
+      </w:r>
       <w:r>
         <w:t>:</w:t>
       </w:r>
@@ -9266,7 +9031,6 @@
                 <w:lang w:val="hu-HU" w:eastAsia="hu-HU"/>
               </w:rPr>
             </w:pPr>
-            <w:proofErr w:type="spellStart"/>
             <w:r>
               <w:rPr>
                 <w:rFonts w:ascii="Calibri" w:eastAsia="Times New Roman" w:hAnsi="Calibri" w:cs="Times New Roman"/>
@@ -9278,7 +9042,6 @@
               </w:rPr>
               <w:t>EseményN</w:t>
             </w:r>
-            <w:proofErr w:type="spellEnd"/>
           </w:p>
         </w:tc>
       </w:tr>
@@ -10508,7 +10271,6 @@
                 <w:lang w:val="hu-HU" w:eastAsia="hu-HU"/>
               </w:rPr>
             </w:pPr>
-            <w:proofErr w:type="spellStart"/>
             <w:r>
               <w:rPr>
                 <w:rFonts w:ascii="Calibri" w:eastAsia="Times New Roman" w:hAnsi="Calibri" w:cs="Times New Roman"/>
@@ -10520,7 +10282,6 @@
               </w:rPr>
               <w:t>EgyedN</w:t>
             </w:r>
-            <w:proofErr w:type="spellEnd"/>
           </w:p>
         </w:tc>
         <w:tc>
@@ -10819,19 +10580,9 @@
       <w:pPr>
         <w:pStyle w:val="Cmsor2"/>
       </w:pPr>
-      <w:proofErr w:type="spellStart"/>
-      <w:r>
-        <w:t>Funkció</w:t>
-      </w:r>
-      <w:proofErr w:type="spellEnd"/>
-      <w:r>
-        <w:t xml:space="preserve"> </w:t>
-      </w:r>
-      <w:proofErr w:type="spellStart"/>
-      <w:r>
-        <w:t>megadása</w:t>
-      </w:r>
-      <w:proofErr w:type="spellEnd"/>
+      <w:r>
+        <w:t>Funkció megadása</w:t>
+      </w:r>
     </w:p>
     <w:p>
       <w:pPr>
@@ -10854,6 +10605,7 @@
           <w:color w:val="FF0000"/>
           <w:lang w:val="hu-HU"/>
         </w:rPr>
+        <w:lastRenderedPageBreak/>
         <w:t>Űrlap segítségével.</w:t>
       </w:r>
     </w:p>
@@ -10861,76 +10613,40 @@
       <w:pPr>
         <w:pStyle w:val="Cmsor2"/>
       </w:pPr>
-      <w:proofErr w:type="spellStart"/>
-      <w:r>
-        <w:lastRenderedPageBreak/>
+      <w:r>
         <w:t>Képernyőtervek</w:t>
       </w:r>
-      <w:proofErr w:type="spellEnd"/>
     </w:p>
     <w:p>
       <w:pPr>
         <w:pStyle w:val="Cmsor2"/>
       </w:pPr>
-      <w:proofErr w:type="spellStart"/>
       <w:r>
         <w:t>Menütervek</w:t>
       </w:r>
-      <w:proofErr w:type="spellEnd"/>
     </w:p>
     <w:p>
       <w:pPr>
         <w:pStyle w:val="Cmsor2"/>
       </w:pPr>
-      <w:proofErr w:type="spellStart"/>
-      <w:r>
-        <w:t>Összetett</w:t>
-      </w:r>
-      <w:proofErr w:type="spellEnd"/>
-      <w:r>
-        <w:t xml:space="preserve"> </w:t>
-      </w:r>
-      <w:proofErr w:type="spellStart"/>
-      <w:r>
-        <w:t>lekérdezések</w:t>
-      </w:r>
-      <w:proofErr w:type="spellEnd"/>
+      <w:r>
+        <w:t>Összetett lekérdezések</w:t>
+      </w:r>
     </w:p>
     <w:p>
       <w:pPr>
         <w:pStyle w:val="Cmsor2"/>
       </w:pPr>
       <w:r>
-        <w:t xml:space="preserve">Az </w:t>
-      </w:r>
-      <w:proofErr w:type="spellStart"/>
-      <w:r>
-        <w:t>alkalmazás</w:t>
-      </w:r>
-      <w:proofErr w:type="spellEnd"/>
-      <w:r>
-        <w:t xml:space="preserve"> </w:t>
-      </w:r>
-      <w:proofErr w:type="spellStart"/>
-      <w:r>
-        <w:t>telepítése</w:t>
-      </w:r>
-      <w:proofErr w:type="spellEnd"/>
-      <w:r>
-        <w:t xml:space="preserve"> </w:t>
+        <w:t xml:space="preserve">Az alkalmazás telepítése </w:t>
       </w:r>
     </w:p>
     <w:p>
       <w:pPr>
         <w:pStyle w:val="Cmsor2"/>
       </w:pPr>
-      <w:proofErr w:type="spellStart"/>
-      <w:r>
-        <w:t>Egyéb</w:t>
-      </w:r>
-      <w:proofErr w:type="spellEnd"/>
-      <w:r>
-        <w:t>:</w:t>
+      <w:r>
+        <w:t>Egyéb:</w:t>
       </w:r>
     </w:p>
     <w:p>
@@ -10956,7 +10672,7 @@
 </file>
 
 <file path=word/numbering.xml><?xml version="1.0" encoding="utf-8"?>
-<w:numbering xmlns:wpc="http://schemas.microsoft.com/office/word/2010/wordprocessingCanvas" xmlns:cx="http://schemas.microsoft.com/office/drawing/2014/chartex" xmlns:cx1="http://schemas.microsoft.com/office/drawing/2015/9/8/chartex" xmlns:cx2="http://schemas.microsoft.com/office/drawing/2015/10/21/chartex" xmlns:cx3="http://schemas.microsoft.com/office/drawing/2016/5/9/chartex" xmlns:cx4="http://schemas.microsoft.com/office/drawing/2016/5/10/chartex" xmlns:cx5="http://schemas.microsoft.com/office/drawing/2016/5/11/chartex" xmlns:cx6="http://schemas.microsoft.com/office/drawing/2016/5/12/chartex" xmlns:cx7="http://schemas.microsoft.com/office/drawing/2016/5/13/chartex" xmlns:cx8="http://schemas.microsoft.com/office/drawing/2016/5/14/chartex" xmlns:mc="http://schemas.openxmlformats.org/markup-compatibility/2006" xmlns:aink="http://schemas.microsoft.com/office/drawing/2016/ink" xmlns:am3d="http://schemas.microsoft.com/office/drawing/2017/model3d" xmlns:o="urn:schemas-microsoft-com:office:office" xmlns:oel="http://schemas.microsoft.com/office/2019/extlst" xmlns:r="http://schemas.openxmlformats.org/officeDocument/2006/relationships" xmlns:m="http://schemas.openxmlformats.org/officeDocument/2006/math" xmlns:v="urn:schemas-microsoft-com:vml" xmlns:wp14="http://schemas.microsoft.com/office/word/2010/wordprocessingDrawing" xmlns:wp="http://schemas.openxmlformats.org/drawingml/2006/wordprocessingDrawing" xmlns:w10="urn:schemas-microsoft-com:office:word" xmlns:w="http://schemas.openxmlformats.org/wordprocessingml/2006/main" xmlns:w14="http://schemas.microsoft.com/office/word/2010/wordml" xmlns:w15="http://schemas.microsoft.com/office/word/2012/wordml" xmlns:w16cex="http://schemas.microsoft.com/office/word/2018/wordml/cex" xmlns:w16cid="http://schemas.microsoft.com/office/word/2016/wordml/cid" xmlns:w16="http://schemas.microsoft.com/office/word/2018/wordml" xmlns:w16du="http://schemas.microsoft.com/office/word/2023/wordml/word16du" xmlns:w16sdtdh="http://schemas.microsoft.com/office/word/2020/wordml/sdtdatahash" xmlns:w16se="http://schemas.microsoft.com/office/word/2015/wordml/symex" xmlns:wpg="http://schemas.microsoft.com/office/word/2010/wordprocessingGroup" xmlns:wpi="http://schemas.microsoft.com/office/word/2010/wordprocessingInk" xmlns:wne="http://schemas.microsoft.com/office/word/2006/wordml" xmlns:wps="http://schemas.microsoft.com/office/word/2010/wordprocessingShape" mc:Ignorable="w14 w15 w16se w16cid w16 w16cex w16sdtdh w16du wp14">
+<w:numbering xmlns:wpc="http://schemas.microsoft.com/office/word/2010/wordprocessingCanvas" xmlns:cx="http://schemas.microsoft.com/office/drawing/2014/chartex" xmlns:cx1="http://schemas.microsoft.com/office/drawing/2015/9/8/chartex" xmlns:cx2="http://schemas.microsoft.com/office/drawing/2015/10/21/chartex" xmlns:cx3="http://schemas.microsoft.com/office/drawing/2016/5/9/chartex" xmlns:cx4="http://schemas.microsoft.com/office/drawing/2016/5/10/chartex" xmlns:cx5="http://schemas.microsoft.com/office/drawing/2016/5/11/chartex" xmlns:cx6="http://schemas.microsoft.com/office/drawing/2016/5/12/chartex" xmlns:cx7="http://schemas.microsoft.com/office/drawing/2016/5/13/chartex" xmlns:cx8="http://schemas.microsoft.com/office/drawing/2016/5/14/chartex" xmlns:mc="http://schemas.openxmlformats.org/markup-compatibility/2006" xmlns:aink="http://schemas.microsoft.com/office/drawing/2016/ink" xmlns:am3d="http://schemas.microsoft.com/office/drawing/2017/model3d" xmlns:o="urn:schemas-microsoft-com:office:office" xmlns:oel="http://schemas.microsoft.com/office/2019/extlst" xmlns:r="http://schemas.openxmlformats.org/officeDocument/2006/relationships" xmlns:m="http://schemas.openxmlformats.org/officeDocument/2006/math" xmlns:v="urn:schemas-microsoft-com:vml" xmlns:wp14="http://schemas.microsoft.com/office/word/2010/wordprocessingDrawing" xmlns:wp="http://schemas.openxmlformats.org/drawingml/2006/wordprocessingDrawing" xmlns:w10="urn:schemas-microsoft-com:office:word" xmlns:w="http://schemas.openxmlformats.org/wordprocessingml/2006/main" xmlns:w14="http://schemas.microsoft.com/office/word/2010/wordml" xmlns:w15="http://schemas.microsoft.com/office/word/2012/wordml" xmlns:w16cex="http://schemas.microsoft.com/office/word/2018/wordml/cex" xmlns:w16cid="http://schemas.microsoft.com/office/word/2016/wordml/cid" xmlns:w16="http://schemas.microsoft.com/office/word/2018/wordml" xmlns:w16sdtdh="http://schemas.microsoft.com/office/word/2020/wordml/sdtdatahash" xmlns:w16se="http://schemas.microsoft.com/office/word/2015/wordml/symex" xmlns:wpg="http://schemas.microsoft.com/office/word/2010/wordprocessingGroup" xmlns:wpi="http://schemas.microsoft.com/office/word/2010/wordprocessingInk" xmlns:wne="http://schemas.microsoft.com/office/word/2006/wordml" xmlns:wps="http://schemas.microsoft.com/office/word/2010/wordprocessingShape" mc:Ignorable="w14 w15 w16se w16cid w16 w16cex w16sdtdh wp14">
   <w:abstractNum w:abstractNumId="0" w15:restartNumberingAfterBreak="0">
     <w:nsid w:val="0F4500CF"/>
     <w:multiLevelType w:val="hybridMultilevel"/>
@@ -11249,6 +10965,119 @@
     </w:lvl>
   </w:abstractNum>
   <w:abstractNum w:abstractNumId="3" w15:restartNumberingAfterBreak="0">
+    <w:nsid w:val="2FBE3949"/>
+    <w:multiLevelType w:val="hybridMultilevel"/>
+    <w:tmpl w:val="B96E2AAE"/>
+    <w:lvl w:ilvl="0" w:tplc="040E0001">
+      <w:start w:val="1"/>
+      <w:numFmt w:val="bullet"/>
+      <w:lvlText w:val=""/>
+      <w:lvlJc w:val="left"/>
+      <w:pPr>
+        <w:ind w:left="720" w:hanging="360"/>
+      </w:pPr>
+      <w:rPr>
+        <w:rFonts w:ascii="Symbol" w:hAnsi="Symbol" w:hint="default"/>
+      </w:rPr>
+    </w:lvl>
+    <w:lvl w:ilvl="1" w:tplc="040E0003" w:tentative="1">
+      <w:start w:val="1"/>
+      <w:numFmt w:val="bullet"/>
+      <w:lvlText w:val="o"/>
+      <w:lvlJc w:val="left"/>
+      <w:pPr>
+        <w:ind w:left="1440" w:hanging="360"/>
+      </w:pPr>
+      <w:rPr>
+        <w:rFonts w:ascii="Courier New" w:hAnsi="Courier New" w:cs="Courier New" w:hint="default"/>
+      </w:rPr>
+    </w:lvl>
+    <w:lvl w:ilvl="2" w:tplc="040E0005" w:tentative="1">
+      <w:start w:val="1"/>
+      <w:numFmt w:val="bullet"/>
+      <w:lvlText w:val=""/>
+      <w:lvlJc w:val="left"/>
+      <w:pPr>
+        <w:ind w:left="2160" w:hanging="360"/>
+      </w:pPr>
+      <w:rPr>
+        <w:rFonts w:ascii="Wingdings" w:hAnsi="Wingdings" w:hint="default"/>
+      </w:rPr>
+    </w:lvl>
+    <w:lvl w:ilvl="3" w:tplc="040E0001" w:tentative="1">
+      <w:start w:val="1"/>
+      <w:numFmt w:val="bullet"/>
+      <w:lvlText w:val=""/>
+      <w:lvlJc w:val="left"/>
+      <w:pPr>
+        <w:ind w:left="2880" w:hanging="360"/>
+      </w:pPr>
+      <w:rPr>
+        <w:rFonts w:ascii="Symbol" w:hAnsi="Symbol" w:hint="default"/>
+      </w:rPr>
+    </w:lvl>
+    <w:lvl w:ilvl="4" w:tplc="040E0003" w:tentative="1">
+      <w:start w:val="1"/>
+      <w:numFmt w:val="bullet"/>
+      <w:lvlText w:val="o"/>
+      <w:lvlJc w:val="left"/>
+      <w:pPr>
+        <w:ind w:left="3600" w:hanging="360"/>
+      </w:pPr>
+      <w:rPr>
+        <w:rFonts w:ascii="Courier New" w:hAnsi="Courier New" w:cs="Courier New" w:hint="default"/>
+      </w:rPr>
+    </w:lvl>
+    <w:lvl w:ilvl="5" w:tplc="040E0005" w:tentative="1">
+      <w:start w:val="1"/>
+      <w:numFmt w:val="bullet"/>
+      <w:lvlText w:val=""/>
+      <w:lvlJc w:val="left"/>
+      <w:pPr>
+        <w:ind w:left="4320" w:hanging="360"/>
+      </w:pPr>
+      <w:rPr>
+        <w:rFonts w:ascii="Wingdings" w:hAnsi="Wingdings" w:hint="default"/>
+      </w:rPr>
+    </w:lvl>
+    <w:lvl w:ilvl="6" w:tplc="040E0001" w:tentative="1">
+      <w:start w:val="1"/>
+      <w:numFmt w:val="bullet"/>
+      <w:lvlText w:val=""/>
+      <w:lvlJc w:val="left"/>
+      <w:pPr>
+        <w:ind w:left="5040" w:hanging="360"/>
+      </w:pPr>
+      <w:rPr>
+        <w:rFonts w:ascii="Symbol" w:hAnsi="Symbol" w:hint="default"/>
+      </w:rPr>
+    </w:lvl>
+    <w:lvl w:ilvl="7" w:tplc="040E0003" w:tentative="1">
+      <w:start w:val="1"/>
+      <w:numFmt w:val="bullet"/>
+      <w:lvlText w:val="o"/>
+      <w:lvlJc w:val="left"/>
+      <w:pPr>
+        <w:ind w:left="5760" w:hanging="360"/>
+      </w:pPr>
+      <w:rPr>
+        <w:rFonts w:ascii="Courier New" w:hAnsi="Courier New" w:cs="Courier New" w:hint="default"/>
+      </w:rPr>
+    </w:lvl>
+    <w:lvl w:ilvl="8" w:tplc="040E0005" w:tentative="1">
+      <w:start w:val="1"/>
+      <w:numFmt w:val="bullet"/>
+      <w:lvlText w:val=""/>
+      <w:lvlJc w:val="left"/>
+      <w:pPr>
+        <w:ind w:left="6480" w:hanging="360"/>
+      </w:pPr>
+      <w:rPr>
+        <w:rFonts w:ascii="Wingdings" w:hAnsi="Wingdings" w:hint="default"/>
+      </w:rPr>
+    </w:lvl>
+  </w:abstractNum>
+  <w:abstractNum w:abstractNumId="4" w15:restartNumberingAfterBreak="0">
     <w:nsid w:val="40FD7EC0"/>
     <w:multiLevelType w:val="hybridMultilevel"/>
     <w:tmpl w:val="28BE4D16"/>
@@ -11362,7 +11191,7 @@
       </w:rPr>
     </w:lvl>
   </w:abstractNum>
-  <w:abstractNum w:abstractNumId="4" w15:restartNumberingAfterBreak="0">
+  <w:abstractNum w:abstractNumId="5" w15:restartNumberingAfterBreak="0">
     <w:nsid w:val="4D4C2C6B"/>
     <w:multiLevelType w:val="hybridMultilevel"/>
     <w:tmpl w:val="EF6EEFB0"/>
@@ -11451,7 +11280,7 @@
       </w:pPr>
     </w:lvl>
   </w:abstractNum>
-  <w:abstractNum w:abstractNumId="5" w15:restartNumberingAfterBreak="0">
+  <w:abstractNum w:abstractNumId="6" w15:restartNumberingAfterBreak="0">
     <w:nsid w:val="630167D2"/>
     <w:multiLevelType w:val="hybridMultilevel"/>
     <w:tmpl w:val="6934721E"/>
@@ -11565,13 +11394,13 @@
     </w:lvl>
   </w:abstractNum>
   <w:num w:numId="1" w16cid:durableId="786507178">
-    <w:abstractNumId w:val="5"/>
+    <w:abstractNumId w:val="6"/>
   </w:num>
   <w:num w:numId="2" w16cid:durableId="462234400">
     <w:abstractNumId w:val="0"/>
   </w:num>
   <w:num w:numId="3" w16cid:durableId="1222133977">
-    <w:abstractNumId w:val="4"/>
+    <w:abstractNumId w:val="5"/>
   </w:num>
   <w:num w:numId="4" w16cid:durableId="996152639">
     <w:abstractNumId w:val="1"/>
@@ -11580,13 +11409,16 @@
     <w:abstractNumId w:val="2"/>
   </w:num>
   <w:num w:numId="6" w16cid:durableId="517013888">
+    <w:abstractNumId w:val="4"/>
+  </w:num>
+  <w:num w:numId="7" w16cid:durableId="126632318">
     <w:abstractNumId w:val="3"/>
   </w:num>
 </w:numbering>
 </file>
 
 <file path=word/styles.xml><?xml version="1.0" encoding="utf-8"?>
-<w:styles xmlns:mc="http://schemas.openxmlformats.org/markup-compatibility/2006" xmlns:r="http://schemas.openxmlformats.org/officeDocument/2006/relationships" xmlns:w="http://schemas.openxmlformats.org/wordprocessingml/2006/main" xmlns:w14="http://schemas.microsoft.com/office/word/2010/wordml" xmlns:w15="http://schemas.microsoft.com/office/word/2012/wordml" xmlns:w16cex="http://schemas.microsoft.com/office/word/2018/wordml/cex" xmlns:w16cid="http://schemas.microsoft.com/office/word/2016/wordml/cid" xmlns:w16="http://schemas.microsoft.com/office/word/2018/wordml" xmlns:w16du="http://schemas.microsoft.com/office/word/2023/wordml/word16du" xmlns:w16sdtdh="http://schemas.microsoft.com/office/word/2020/wordml/sdtdatahash" xmlns:w16se="http://schemas.microsoft.com/office/word/2015/wordml/symex" mc:Ignorable="w14 w15 w16se w16cid w16 w16cex w16sdtdh w16du">
+<w:styles xmlns:mc="http://schemas.openxmlformats.org/markup-compatibility/2006" xmlns:r="http://schemas.openxmlformats.org/officeDocument/2006/relationships" xmlns:w="http://schemas.openxmlformats.org/wordprocessingml/2006/main" xmlns:w14="http://schemas.microsoft.com/office/word/2010/wordml" xmlns:w15="http://schemas.microsoft.com/office/word/2012/wordml" xmlns:w16cex="http://schemas.microsoft.com/office/word/2018/wordml/cex" xmlns:w16cid="http://schemas.microsoft.com/office/word/2016/wordml/cid" xmlns:w16="http://schemas.microsoft.com/office/word/2018/wordml" xmlns:w16sdtdh="http://schemas.microsoft.com/office/word/2020/wordml/sdtdatahash" xmlns:w16se="http://schemas.microsoft.com/office/word/2015/wordml/symex" mc:Ignorable="w14 w15 w16se w16cid w16 w16cex w16sdtdh">
   <w:docDefaults>
     <w:rPrDefault>
       <w:rPr>
@@ -11984,7 +11816,7 @@
   <w:style w:type="paragraph" w:default="1" w:styleId="Norml">
     <w:name w:val="Normal"/>
     <w:qFormat/>
-    <w:rsid w:val="006410CD"/>
+    <w:rsid w:val="00537B89"/>
     <w:pPr>
       <w:spacing w:line="240" w:lineRule="auto"/>
       <w:jc w:val="left"/>

</xml_diff>

<commit_message>
doku finalizalva, logikai kiegeszitve
</commit_message>
<xml_diff>
--- a/merfoldko01 doku/SSADMkonyvesbolt.docx
+++ b/merfoldko01 doku/SSADMkonyvesbolt.docx
@@ -1634,7 +1634,7 @@
           <w:lang w:val="hu-HU"/>
         </w:rPr>
         <w:drawing>
-          <wp:inline distT="0" distB="0" distL="0" distR="0" wp14:anchorId="0632ECDB" wp14:editId="5BD44214">
+          <wp:inline distT="0" distB="0" distL="0" distR="0" wp14:anchorId="0632ECDB" wp14:editId="1A193150">
             <wp:extent cx="4043543" cy="9469582"/>
             <wp:effectExtent l="0" t="0" r="0" b="0"/>
             <wp:docPr id="1552360861" name="Kép 3"/>
@@ -1718,9 +1718,9 @@
           <w:lang w:val="hu-HU"/>
         </w:rPr>
         <w:drawing>
-          <wp:inline distT="0" distB="0" distL="0" distR="0" wp14:anchorId="1ED8B7CF" wp14:editId="75BE6508">
-            <wp:extent cx="5905289" cy="5708073"/>
-            <wp:effectExtent l="0" t="0" r="635" b="6985"/>
+          <wp:inline distT="0" distB="0" distL="0" distR="0" wp14:anchorId="1ED8B7CF" wp14:editId="61E033D5">
+            <wp:extent cx="5921759" cy="5725045"/>
+            <wp:effectExtent l="0" t="0" r="3175" b="9525"/>
             <wp:docPr id="1113157352" name="Kép 2"/>
             <wp:cNvGraphicFramePr>
               <a:graphicFrameLocks xmlns:a="http://schemas.openxmlformats.org/drawingml/2006/main" noChangeAspect="1"/>
@@ -1729,7 +1729,7 @@
               <a:graphicData uri="http://schemas.openxmlformats.org/drawingml/2006/picture">
                 <pic:pic xmlns:pic="http://schemas.openxmlformats.org/drawingml/2006/picture">
                   <pic:nvPicPr>
-                    <pic:cNvPr id="0" name="Picture 2"/>
+                    <pic:cNvPr id="1113157352" name="Kép 2"/>
                     <pic:cNvPicPr>
                       <a:picLocks noChangeAspect="1" noChangeArrowheads="1"/>
                     </pic:cNvPicPr>
@@ -1742,7 +1742,6 @@
                         </a:ext>
                       </a:extLst>
                     </a:blip>
-                    <a:srcRect/>
                     <a:stretch>
                       <a:fillRect/>
                     </a:stretch>
@@ -1750,7 +1749,7 @@
                   <pic:spPr bwMode="auto">
                     <a:xfrm>
                       <a:off x="0" y="0"/>
-                      <a:ext cx="5922847" cy="5725045"/>
+                      <a:ext cx="5921759" cy="5725045"/>
                     </a:xfrm>
                     <a:prstGeom prst="rect">
                       <a:avLst/>
@@ -1816,8 +1815,8 @@
           <w:lang w:val="hu-HU"/>
         </w:rPr>
         <w:drawing>
-          <wp:inline distT="0" distB="0" distL="0" distR="0" wp14:anchorId="0F0210CB" wp14:editId="5F69177C">
-            <wp:extent cx="5818910" cy="9128748"/>
+          <wp:inline distT="0" distB="0" distL="0" distR="0" wp14:anchorId="0F0210CB" wp14:editId="0D4B3ABE">
+            <wp:extent cx="5833327" cy="9149569"/>
             <wp:effectExtent l="0" t="0" r="0" b="0"/>
             <wp:docPr id="1142951123" name="Kép 3"/>
             <wp:cNvGraphicFramePr>
@@ -1827,20 +1826,19 @@
               <a:graphicData uri="http://schemas.openxmlformats.org/drawingml/2006/picture">
                 <pic:pic xmlns:pic="http://schemas.openxmlformats.org/drawingml/2006/picture">
                   <pic:nvPicPr>
-                    <pic:cNvPr id="0" name="Picture 3"/>
+                    <pic:cNvPr id="1142951123" name="Kép 3"/>
                     <pic:cNvPicPr>
                       <a:picLocks noChangeAspect="1" noChangeArrowheads="1"/>
                     </pic:cNvPicPr>
                   </pic:nvPicPr>
                   <pic:blipFill>
-                    <a:blip r:embed="rId9" cstate="print">
+                    <a:blip r:embed="rId9">
                       <a:extLst>
                         <a:ext uri="{28A0092B-C50C-407E-A947-70E740481C1C}">
                           <a14:useLocalDpi xmlns:a14="http://schemas.microsoft.com/office/drawing/2010/main" val="0"/>
                         </a:ext>
                       </a:extLst>
                     </a:blip>
-                    <a:srcRect/>
                     <a:stretch>
                       <a:fillRect/>
                     </a:stretch>
@@ -1848,7 +1846,7 @@
                   <pic:spPr bwMode="auto">
                     <a:xfrm>
                       <a:off x="0" y="0"/>
-                      <a:ext cx="5833327" cy="9151365"/>
+                      <a:ext cx="5833327" cy="9149569"/>
                     </a:xfrm>
                     <a:prstGeom prst="rect">
                       <a:avLst/>
@@ -8135,73 +8133,85 @@
     <w:p>
       <w:pPr>
         <w:pStyle w:val="Cmsor2"/>
-      </w:pPr>
-      <w:r>
+        <w:rPr>
+          <w:color w:val="BFBFBF" w:themeColor="background1" w:themeShade="BF"/>
+        </w:rPr>
+      </w:pPr>
+      <w:r>
+        <w:rPr>
+          <w:color w:val="BFBFBF" w:themeColor="background1" w:themeShade="BF"/>
+        </w:rPr>
         <w:lastRenderedPageBreak/>
         <w:t>Funkció megadása</w:t>
       </w:r>
     </w:p>
     <w:p>
       <w:pPr>
-        <w:rPr>
-          <w:b/>
-          <w:sz w:val="28"/>
-          <w:lang w:val="hu-HU"/>
-        </w:rPr>
-      </w:pPr>
-    </w:p>
-    <w:p>
-      <w:pPr>
-        <w:rPr>
-          <w:color w:val="FF0000"/>
-          <w:lang w:val="hu-HU"/>
-        </w:rPr>
-      </w:pPr>
-      <w:r>
-        <w:rPr>
-          <w:color w:val="FF0000"/>
-          <w:lang w:val="hu-HU"/>
-        </w:rPr>
-        <w:t>Űrlap segítségével.</w:t>
-      </w:r>
-    </w:p>
-    <w:p>
-      <w:pPr>
         <w:pStyle w:val="Cmsor2"/>
-      </w:pPr>
-      <w:r>
+        <w:rPr>
+          <w:color w:val="BFBFBF" w:themeColor="background1" w:themeShade="BF"/>
+        </w:rPr>
+      </w:pPr>
+      <w:r>
+        <w:rPr>
+          <w:color w:val="BFBFBF" w:themeColor="background1" w:themeShade="BF"/>
+        </w:rPr>
         <w:t>Képernyőtervek</w:t>
       </w:r>
     </w:p>
     <w:p>
       <w:pPr>
         <w:pStyle w:val="Cmsor2"/>
-      </w:pPr>
-      <w:r>
+        <w:rPr>
+          <w:color w:val="BFBFBF" w:themeColor="background1" w:themeShade="BF"/>
+        </w:rPr>
+      </w:pPr>
+      <w:r>
+        <w:rPr>
+          <w:color w:val="BFBFBF" w:themeColor="background1" w:themeShade="BF"/>
+        </w:rPr>
         <w:t>Menütervek</w:t>
       </w:r>
     </w:p>
     <w:p>
       <w:pPr>
         <w:pStyle w:val="Cmsor2"/>
-      </w:pPr>
-      <w:r>
+        <w:rPr>
+          <w:color w:val="BFBFBF" w:themeColor="background1" w:themeShade="BF"/>
+        </w:rPr>
+      </w:pPr>
+      <w:r>
+        <w:rPr>
+          <w:color w:val="BFBFBF" w:themeColor="background1" w:themeShade="BF"/>
+        </w:rPr>
         <w:t>Összetett lekérdezések</w:t>
       </w:r>
     </w:p>
     <w:p>
       <w:pPr>
         <w:pStyle w:val="Cmsor2"/>
-      </w:pPr>
-      <w:r>
+        <w:rPr>
+          <w:color w:val="BFBFBF" w:themeColor="background1" w:themeShade="BF"/>
+        </w:rPr>
+      </w:pPr>
+      <w:r>
+        <w:rPr>
+          <w:color w:val="BFBFBF" w:themeColor="background1" w:themeShade="BF"/>
+        </w:rPr>
         <w:t xml:space="preserve">Az alkalmazás telepítése </w:t>
       </w:r>
     </w:p>
     <w:p>
       <w:pPr>
         <w:pStyle w:val="Cmsor2"/>
-      </w:pPr>
-      <w:r>
+        <w:rPr>
+          <w:color w:val="BFBFBF" w:themeColor="background1" w:themeShade="BF"/>
+        </w:rPr>
+      </w:pPr>
+      <w:r>
+        <w:rPr>
+          <w:color w:val="BFBFBF" w:themeColor="background1" w:themeShade="BF"/>
+        </w:rPr>
         <w:t>Egyéb:</w:t>
       </w:r>
     </w:p>

</xml_diff>